<commit_message>
Week 4 activities and assignment 3
</commit_message>
<xml_diff>
--- a/Week 4/Week 4 Notes.docx
+++ b/Week 4/Week 4 Notes.docx
@@ -1,6 +1,6 @@
 
 <file path=word/document.xml><?xml version="1.0" encoding="utf-8"?>
-<w:document xmlns:wpc="http://schemas.microsoft.com/office/word/2010/wordprocessingCanvas" xmlns:cx="http://schemas.microsoft.com/office/drawing/2014/chartex" xmlns:cx1="http://schemas.microsoft.com/office/drawing/2015/9/8/chartex" xmlns:cx2="http://schemas.microsoft.com/office/drawing/2015/10/21/chartex" xmlns:cx3="http://schemas.microsoft.com/office/drawing/2016/5/9/chartex" xmlns:cx4="http://schemas.microsoft.com/office/drawing/2016/5/10/chartex" xmlns:cx5="http://schemas.microsoft.com/office/drawing/2016/5/11/chartex" xmlns:cx6="http://schemas.microsoft.com/office/drawing/2016/5/12/chartex" xmlns:cx7="http://schemas.microsoft.com/office/drawing/2016/5/13/chartex" xmlns:cx8="http://schemas.microsoft.com/office/drawing/2016/5/14/chartex" xmlns:mc="http://schemas.openxmlformats.org/markup-compatibility/2006" xmlns:aink="http://schemas.microsoft.com/office/drawing/2016/ink" xmlns:am3d="http://schemas.microsoft.com/office/drawing/2017/model3d" xmlns:o="urn:schemas-microsoft-com:office:office" xmlns:r="http://schemas.openxmlformats.org/officeDocument/2006/relationships" xmlns:m="http://schemas.openxmlformats.org/officeDocument/2006/math" xmlns:v="urn:schemas-microsoft-com:vml" xmlns:wp14="http://schemas.microsoft.com/office/word/2010/wordprocessingDrawing" xmlns:wp="http://schemas.openxmlformats.org/drawingml/2006/wordprocessingDrawing" xmlns:w10="urn:schemas-microsoft-com:office:word" xmlns:w="http://schemas.openxmlformats.org/wordprocessingml/2006/main" xmlns:w14="http://schemas.microsoft.com/office/word/2010/wordml" xmlns:w15="http://schemas.microsoft.com/office/word/2012/wordml" xmlns:w16cex="http://schemas.microsoft.com/office/word/2018/wordml/cex" xmlns:w16cid="http://schemas.microsoft.com/office/word/2016/wordml/cid" xmlns:w16="http://schemas.microsoft.com/office/word/2018/wordml" xmlns:w16se="http://schemas.microsoft.com/office/word/2015/wordml/symex" xmlns:wpg="http://schemas.microsoft.com/office/word/2010/wordprocessingGroup" xmlns:wpi="http://schemas.microsoft.com/office/word/2010/wordprocessingInk" xmlns:wne="http://schemas.microsoft.com/office/word/2006/wordml" xmlns:wps="http://schemas.microsoft.com/office/word/2010/wordprocessingShape" mc:Ignorable="w14 w15 w16se w16cid w16 w16cex wp14">
+<w:document xmlns:wpc="http://schemas.microsoft.com/office/word/2010/wordprocessingCanvas" xmlns:cx="http://schemas.microsoft.com/office/drawing/2014/chartex" xmlns:cx1="http://schemas.microsoft.com/office/drawing/2015/9/8/chartex" xmlns:cx2="http://schemas.microsoft.com/office/drawing/2015/10/21/chartex" xmlns:cx3="http://schemas.microsoft.com/office/drawing/2016/5/9/chartex" xmlns:cx4="http://schemas.microsoft.com/office/drawing/2016/5/10/chartex" xmlns:cx5="http://schemas.microsoft.com/office/drawing/2016/5/11/chartex" xmlns:cx6="http://schemas.microsoft.com/office/drawing/2016/5/12/chartex" xmlns:cx7="http://schemas.microsoft.com/office/drawing/2016/5/13/chartex" xmlns:cx8="http://schemas.microsoft.com/office/drawing/2016/5/14/chartex" xmlns:mc="http://schemas.openxmlformats.org/markup-compatibility/2006" xmlns:aink="http://schemas.microsoft.com/office/drawing/2016/ink" xmlns:am3d="http://schemas.microsoft.com/office/drawing/2017/model3d" xmlns:o="urn:schemas-microsoft-com:office:office" xmlns:r="http://schemas.openxmlformats.org/officeDocument/2006/relationships" xmlns:m="http://schemas.openxmlformats.org/officeDocument/2006/math" xmlns:v="urn:schemas-microsoft-com:vml" xmlns:wp14="http://schemas.microsoft.com/office/word/2010/wordprocessingDrawing" xmlns:wp="http://schemas.openxmlformats.org/drawingml/2006/wordprocessingDrawing" xmlns:w10="urn:schemas-microsoft-com:office:word" xmlns:w="http://schemas.openxmlformats.org/wordprocessingml/2006/main" xmlns:w14="http://schemas.microsoft.com/office/word/2010/wordml" xmlns:w15="http://schemas.microsoft.com/office/word/2012/wordml" xmlns:w16cex="http://schemas.microsoft.com/office/word/2018/wordml/cex" xmlns:w16cid="http://schemas.microsoft.com/office/word/2016/wordml/cid" xmlns:w16="http://schemas.microsoft.com/office/word/2018/wordml" xmlns:w16sdtdh="http://schemas.microsoft.com/office/word/2020/wordml/sdtdatahash" xmlns:w16se="http://schemas.microsoft.com/office/word/2015/wordml/symex" xmlns:wpg="http://schemas.microsoft.com/office/word/2010/wordprocessingGroup" xmlns:wpi="http://schemas.microsoft.com/office/word/2010/wordprocessingInk" xmlns:wne="http://schemas.microsoft.com/office/word/2006/wordml" xmlns:wps="http://schemas.microsoft.com/office/word/2010/wordprocessingShape" mc:Ignorable="w14 w15 w16se w16cid w16 w16cex w16sdtdh wp14">
   <w:body>
     <w:p>
       <w:pPr>
@@ -64,6 +64,19 @@
       </w:pPr>
       <w:r>
         <w:t>Functions can call other functions</w:t>
+      </w:r>
+    </w:p>
+    <w:p>
+      <w:pPr>
+        <w:pStyle w:val="NoSpacing"/>
+      </w:pPr>
+    </w:p>
+    <w:p>
+      <w:pPr>
+        <w:pStyle w:val="NoSpacing"/>
+      </w:pPr>
+      <w:r>
+        <w:t>forEach is built into JS as a method for array objects ( arr.forEach(function) )</w:t>
       </w:r>
     </w:p>
     <w:p>
@@ -449,6 +462,2320 @@
         <w:pStyle w:val="NoSpacing"/>
       </w:pPr>
     </w:p>
+    <w:p>
+      <w:pPr>
+        <w:pStyle w:val="NoSpacing"/>
+      </w:pPr>
+      <w:r>
+        <w:t>In this case, square returns function(x), which itself returns Math.pow(x, n</w:t>
+      </w:r>
+      <w:r>
+        <w:t xml:space="preserve">), when you call Square(2), you are returning Math.pow(2, 2) because the n in Math.pow(x, n) was defined in the assignment </w:t>
+      </w:r>
+    </w:p>
+    <w:p>
+      <w:pPr>
+        <w:pStyle w:val="NoSpacing"/>
+      </w:pPr>
+      <w:r>
+        <w:t>var square = toTheN(2)</w:t>
+      </w:r>
+    </w:p>
+    <w:p>
+      <w:pPr>
+        <w:pStyle w:val="NoSpacing"/>
+      </w:pPr>
+    </w:p>
+    <w:p>
+      <w:pPr>
+        <w:pStyle w:val="NoSpacing"/>
+      </w:pPr>
+    </w:p>
+    <w:p>
+      <w:pPr>
+        <w:pStyle w:val="NoSpacing"/>
+      </w:pPr>
+      <w:r>
+        <w:rPr>
+          <w:u w:val="single"/>
+        </w:rPr>
+        <w:t>Higher Order Functions</w:t>
+      </w:r>
+    </w:p>
+    <w:p>
+      <w:pPr>
+        <w:pStyle w:val="NoSpacing"/>
+      </w:pPr>
+      <w:r>
+        <w:t>Functions that take in a function as an argument  or potentially return a function as a result (not formal definition, close enough for this class)</w:t>
+      </w:r>
+    </w:p>
+    <w:p>
+      <w:pPr>
+        <w:pStyle w:val="NoSpacing"/>
+      </w:pPr>
+    </w:p>
+    <w:p>
+      <w:pPr>
+        <w:pStyle w:val="NoSpacing"/>
+      </w:pPr>
+      <w:r>
+        <w:t>callbackhell.com – examples of messy function definitions that result in very ugly code</w:t>
+      </w:r>
+    </w:p>
+    <w:p>
+      <w:pPr>
+        <w:pStyle w:val="NoSpacing"/>
+      </w:pPr>
+    </w:p>
+    <w:p>
+      <w:pPr>
+        <w:pStyle w:val="NoSpacing"/>
+      </w:pPr>
+    </w:p>
+    <w:p>
+      <w:pPr>
+        <w:pStyle w:val="NoSpacing"/>
+      </w:pPr>
+      <w:r>
+        <w:t>Note: Web development JS uses largely asynchronous programming, i.e. where multiple things are happening at the same time, so the majority of the programs will be functions being passed by other functions</w:t>
+      </w:r>
+    </w:p>
+    <w:p>
+      <w:pPr>
+        <w:pStyle w:val="NoSpacing"/>
+      </w:pPr>
+    </w:p>
+    <w:p>
+      <w:r>
+        <w:br w:type="page"/>
+      </w:r>
+    </w:p>
+    <w:p>
+      <w:pPr>
+        <w:pStyle w:val="NoSpacing"/>
+      </w:pPr>
+      <w:r>
+        <w:rPr>
+          <w:b/>
+          <w:bCs/>
+        </w:rPr>
+        <w:lastRenderedPageBreak/>
+        <w:t>SCOPE AND CONTEXT IN JAVASCRIPT</w:t>
+      </w:r>
+    </w:p>
+    <w:p>
+      <w:pPr>
+        <w:pStyle w:val="NoSpacing"/>
+      </w:pPr>
+      <w:r>
+        <w:t>Scope: where a variable can be accessed from</w:t>
+      </w:r>
+    </w:p>
+    <w:p>
+      <w:pPr>
+        <w:pStyle w:val="NoSpacing"/>
+      </w:pPr>
+      <w:r>
+        <w:t>Context: describes where a method has been called from</w:t>
+      </w:r>
+    </w:p>
+    <w:p>
+      <w:pPr>
+        <w:pStyle w:val="NoSpacing"/>
+      </w:pPr>
+    </w:p>
+    <w:p>
+      <w:pPr>
+        <w:pStyle w:val="NoSpacing"/>
+      </w:pPr>
+      <w:r>
+        <w:rPr>
+          <w:u w:val="single"/>
+        </w:rPr>
+        <w:t>Execution Context</w:t>
+      </w:r>
+    </w:p>
+    <w:p>
+      <w:pPr>
+        <w:pStyle w:val="NoSpacing"/>
+        <w:rPr>
+          <w:rStyle w:val="HTMLCode"/>
+          <w:rFonts w:ascii="Times New Roman" w:eastAsiaTheme="minorHAnsi" w:hAnsi="Times New Roman" w:cs="Times New Roman"/>
+          <w:sz w:val="22"/>
+          <w:szCs w:val="22"/>
+        </w:rPr>
+      </w:pPr>
+      <w:r>
+        <w:rPr>
+          <w:rStyle w:val="HTMLCode"/>
+          <w:rFonts w:eastAsiaTheme="minorHAnsi"/>
+        </w:rPr>
+        <w:t>t</w:t>
+      </w:r>
+      <w:r>
+        <w:rPr>
+          <w:rStyle w:val="HTMLCode"/>
+          <w:rFonts w:eastAsiaTheme="minorHAnsi"/>
+        </w:rPr>
+        <w:t>his</w:t>
+      </w:r>
+      <w:r>
+        <w:rPr>
+          <w:rStyle w:val="HTMLCode"/>
+          <w:rFonts w:eastAsiaTheme="minorHAnsi"/>
+        </w:rPr>
+        <w:t xml:space="preserve"> </w:t>
+      </w:r>
+      <w:r>
+        <w:rPr>
+          <w:rStyle w:val="HTMLCode"/>
+          <w:rFonts w:ascii="Times New Roman" w:eastAsiaTheme="minorHAnsi" w:hAnsi="Times New Roman" w:cs="Times New Roman"/>
+          <w:sz w:val="22"/>
+          <w:szCs w:val="22"/>
+        </w:rPr>
+        <w:t>keyword allows you to access the properties of an object instance when you are invoking the method of an object instance</w:t>
+      </w:r>
+    </w:p>
+    <w:p>
+      <w:pPr>
+        <w:pStyle w:val="NoSpacing"/>
+        <w:rPr>
+          <w:rStyle w:val="HTMLCode"/>
+          <w:rFonts w:ascii="Times New Roman" w:eastAsiaTheme="minorHAnsi" w:hAnsi="Times New Roman" w:cs="Times New Roman"/>
+          <w:sz w:val="22"/>
+          <w:szCs w:val="22"/>
+        </w:rPr>
+      </w:pPr>
+    </w:p>
+    <w:p>
+      <w:pPr>
+        <w:pStyle w:val="NoSpacing"/>
+        <w:rPr>
+          <w:rStyle w:val="HTMLCode"/>
+          <w:rFonts w:ascii="Times New Roman" w:eastAsiaTheme="minorHAnsi" w:hAnsi="Times New Roman" w:cs="Times New Roman"/>
+          <w:sz w:val="22"/>
+          <w:szCs w:val="22"/>
+        </w:rPr>
+      </w:pPr>
+      <w:r>
+        <w:rPr>
+          <w:rStyle w:val="HTMLCode"/>
+          <w:rFonts w:ascii="Times New Roman" w:eastAsiaTheme="minorHAnsi" w:hAnsi="Times New Roman" w:cs="Times New Roman"/>
+          <w:sz w:val="22"/>
+          <w:szCs w:val="22"/>
+        </w:rPr>
+        <w:t>“this” specifies who is responsible for calling a function</w:t>
+      </w:r>
+    </w:p>
+    <w:p>
+      <w:pPr>
+        <w:pStyle w:val="NoSpacing"/>
+        <w:rPr>
+          <w:rStyle w:val="HTMLCode"/>
+          <w:rFonts w:ascii="Times New Roman" w:eastAsiaTheme="minorHAnsi" w:hAnsi="Times New Roman" w:cs="Times New Roman"/>
+          <w:sz w:val="22"/>
+          <w:szCs w:val="22"/>
+        </w:rPr>
+      </w:pPr>
+    </w:p>
+    <w:p>
+      <w:pPr>
+        <w:pStyle w:val="NoSpacing"/>
+        <w:rPr>
+          <w:rStyle w:val="HTMLCode"/>
+          <w:rFonts w:ascii="Times New Roman" w:eastAsiaTheme="minorHAnsi" w:hAnsi="Times New Roman" w:cs="Times New Roman"/>
+          <w:sz w:val="22"/>
+          <w:szCs w:val="22"/>
+        </w:rPr>
+      </w:pPr>
+      <w:r>
+        <w:rPr>
+          <w:rStyle w:val="HTMLCode"/>
+          <w:rFonts w:eastAsiaTheme="minorHAnsi"/>
+        </w:rPr>
+        <w:t>c</w:t>
+      </w:r>
+      <w:r>
+        <w:rPr>
+          <w:rStyle w:val="HTMLCode"/>
+          <w:rFonts w:eastAsiaTheme="minorHAnsi"/>
+        </w:rPr>
+        <w:t>onsole</w:t>
+      </w:r>
+      <w:r>
+        <w:rPr>
+          <w:rStyle w:val="HTMLCode"/>
+          <w:rFonts w:ascii="Times New Roman" w:eastAsiaTheme="minorHAnsi" w:hAnsi="Times New Roman" w:cs="Times New Roman"/>
+          <w:sz w:val="22"/>
+          <w:szCs w:val="22"/>
+        </w:rPr>
+        <w:t xml:space="preserve"> is a global object, but passing </w:t>
+      </w:r>
+      <w:r>
+        <w:rPr>
+          <w:rStyle w:val="HTMLCode"/>
+          <w:rFonts w:eastAsiaTheme="minorHAnsi"/>
+        </w:rPr>
+        <w:t>console.log</w:t>
+      </w:r>
+      <w:r>
+        <w:rPr>
+          <w:rStyle w:val="HTMLCode"/>
+          <w:rFonts w:ascii="Times New Roman" w:eastAsiaTheme="minorHAnsi" w:hAnsi="Times New Roman" w:cs="Times New Roman"/>
+          <w:sz w:val="22"/>
+          <w:szCs w:val="22"/>
+        </w:rPr>
+        <w:t xml:space="preserve"> to a higher-order function gives a new execution context of the new function. Before, when called via “console.log” the execution context was the “console” object, so inside that function, “this” refers to the console. But “this” now refers to the </w:t>
+      </w:r>
+      <w:r>
+        <w:rPr>
+          <w:rStyle w:val="HTMLCode"/>
+          <w:rFonts w:ascii="Times New Roman" w:eastAsiaTheme="minorHAnsi" w:hAnsi="Times New Roman" w:cs="Times New Roman"/>
+          <w:i/>
+          <w:iCs/>
+          <w:sz w:val="22"/>
+          <w:szCs w:val="22"/>
+        </w:rPr>
+        <w:t>functions</w:t>
+      </w:r>
+      <w:r>
+        <w:rPr>
+          <w:rStyle w:val="HTMLCode"/>
+          <w:rFonts w:ascii="Times New Roman" w:eastAsiaTheme="minorHAnsi" w:hAnsi="Times New Roman" w:cs="Times New Roman"/>
+          <w:sz w:val="22"/>
+          <w:szCs w:val="22"/>
+        </w:rPr>
+        <w:t xml:space="preserve"> execution context, so if at some point in “console.log” something like this.someConsoleProperty is used, it will fail because the “forEach” context does not know about “someConsoleProperty</w:t>
+      </w:r>
+      <w:r>
+        <w:rPr>
+          <w:rStyle w:val="HTMLCode"/>
+          <w:rFonts w:ascii="Times New Roman" w:eastAsiaTheme="minorHAnsi" w:hAnsi="Times New Roman" w:cs="Times New Roman"/>
+          <w:sz w:val="22"/>
+          <w:szCs w:val="22"/>
+        </w:rPr>
+        <w:t>.</w:t>
+      </w:r>
+      <w:r>
+        <w:rPr>
+          <w:rStyle w:val="HTMLCode"/>
+          <w:rFonts w:ascii="Times New Roman" w:eastAsiaTheme="minorHAnsi" w:hAnsi="Times New Roman" w:cs="Times New Roman"/>
+          <w:sz w:val="22"/>
+          <w:szCs w:val="22"/>
+        </w:rPr>
+        <w:t>”</w:t>
+      </w:r>
+      <w:r>
+        <w:rPr>
+          <w:rStyle w:val="HTMLCode"/>
+          <w:rFonts w:ascii="Times New Roman" w:eastAsiaTheme="minorHAnsi" w:hAnsi="Times New Roman" w:cs="Times New Roman"/>
+          <w:sz w:val="22"/>
+          <w:szCs w:val="22"/>
+        </w:rPr>
+        <w:t xml:space="preserve"> The “console.log” function does not know that it is no longer in the console context‼</w:t>
+      </w:r>
+    </w:p>
+    <w:p>
+      <w:pPr>
+        <w:pStyle w:val="NoSpacing"/>
+        <w:rPr>
+          <w:rStyle w:val="HTMLCode"/>
+          <w:rFonts w:ascii="Times New Roman" w:eastAsiaTheme="minorHAnsi" w:hAnsi="Times New Roman" w:cs="Times New Roman"/>
+          <w:sz w:val="22"/>
+          <w:szCs w:val="22"/>
+        </w:rPr>
+      </w:pPr>
+    </w:p>
+    <w:p>
+      <w:pPr>
+        <w:pStyle w:val="NoSpacing"/>
+        <w:rPr>
+          <w:rStyle w:val="HTMLCode"/>
+          <w:rFonts w:ascii="Times New Roman" w:eastAsiaTheme="minorHAnsi" w:hAnsi="Times New Roman" w:cs="Times New Roman"/>
+          <w:sz w:val="22"/>
+          <w:szCs w:val="22"/>
+        </w:rPr>
+      </w:pPr>
+      <w:r>
+        <w:rPr>
+          <w:rStyle w:val="HTMLCode"/>
+          <w:rFonts w:ascii="Times New Roman" w:eastAsiaTheme="minorHAnsi" w:hAnsi="Times New Roman" w:cs="Times New Roman"/>
+          <w:i/>
+          <w:iCs/>
+          <w:sz w:val="22"/>
+          <w:szCs w:val="22"/>
+        </w:rPr>
+        <w:t>‘bind’ Function</w:t>
+      </w:r>
+    </w:p>
+    <w:p>
+      <w:pPr>
+        <w:pStyle w:val="NoSpacing"/>
+        <w:rPr>
+          <w:rStyle w:val="HTMLCode"/>
+          <w:rFonts w:ascii="Times New Roman" w:eastAsiaTheme="minorHAnsi" w:hAnsi="Times New Roman" w:cs="Times New Roman"/>
+          <w:sz w:val="22"/>
+          <w:szCs w:val="22"/>
+        </w:rPr>
+      </w:pPr>
+      <w:r>
+        <w:rPr>
+          <w:rStyle w:val="HTMLCode"/>
+          <w:rFonts w:eastAsiaTheme="minorHAnsi"/>
+        </w:rPr>
+        <w:t>bind</w:t>
+      </w:r>
+      <w:r>
+        <w:rPr>
+          <w:rStyle w:val="HTMLCode"/>
+          <w:rFonts w:ascii="Times New Roman" w:eastAsiaTheme="minorHAnsi" w:hAnsi="Times New Roman" w:cs="Times New Roman"/>
+          <w:sz w:val="22"/>
+          <w:szCs w:val="22"/>
+        </w:rPr>
+        <w:t xml:space="preserve"> is a method of a function (remember: functions count as objects in JavaScript) that lets us specify an execution context for a function, and can let us fix an arbitrary number of the first args passed to the function. </w:t>
+      </w:r>
+    </w:p>
+    <w:p>
+      <w:pPr>
+        <w:pStyle w:val="NoSpacing"/>
+        <w:rPr>
+          <w:rStyle w:val="HTMLCode"/>
+          <w:rFonts w:ascii="Times New Roman" w:eastAsiaTheme="minorHAnsi" w:hAnsi="Times New Roman" w:cs="Times New Roman"/>
+          <w:sz w:val="22"/>
+          <w:szCs w:val="22"/>
+        </w:rPr>
+      </w:pPr>
+      <w:r>
+        <w:rPr>
+          <w:rStyle w:val="HTMLCode"/>
+          <w:rFonts w:ascii="Times New Roman" w:eastAsiaTheme="minorHAnsi" w:hAnsi="Times New Roman" w:cs="Times New Roman"/>
+          <w:sz w:val="22"/>
+          <w:szCs w:val="22"/>
+        </w:rPr>
+        <w:t>e.g</w:t>
+      </w:r>
+    </w:p>
+    <w:p>
+      <w:pPr>
+        <w:pStyle w:val="HTMLPreformatted"/>
+      </w:pPr>
+      <w:r>
+        <w:rPr>
+          <w:rStyle w:val="HTMLCode"/>
+        </w:rPr>
+        <w:t>func.bind(thisArg[, arg1[, arg2[, ...]]])</w:t>
+      </w:r>
+    </w:p>
+    <w:p>
+      <w:pPr>
+        <w:pStyle w:val="NoSpacing"/>
+        <w:rPr>
+          <w:rStyle w:val="HTMLCode"/>
+          <w:rFonts w:ascii="Times New Roman" w:eastAsiaTheme="minorHAnsi" w:hAnsi="Times New Roman" w:cs="Times New Roman"/>
+          <w:sz w:val="22"/>
+          <w:szCs w:val="22"/>
+        </w:rPr>
+      </w:pPr>
+    </w:p>
+    <w:p>
+      <w:pPr>
+        <w:pStyle w:val="NoSpacing"/>
+        <w:rPr>
+          <w:rStyle w:val="HTMLCode"/>
+          <w:rFonts w:ascii="Times New Roman" w:eastAsiaTheme="minorHAnsi" w:hAnsi="Times New Roman" w:cs="Times New Roman"/>
+          <w:sz w:val="22"/>
+          <w:szCs w:val="22"/>
+        </w:rPr>
+      </w:pPr>
+      <w:r>
+        <w:rPr>
+          <w:rStyle w:val="HTMLCode"/>
+          <w:rFonts w:ascii="Times New Roman" w:eastAsiaTheme="minorHAnsi" w:hAnsi="Times New Roman" w:cs="Times New Roman"/>
+          <w:sz w:val="22"/>
+          <w:szCs w:val="22"/>
+        </w:rPr>
+        <w:t>thisArg – provides execution context for the new function</w:t>
+      </w:r>
+    </w:p>
+    <w:p>
+      <w:pPr>
+        <w:pStyle w:val="NoSpacing"/>
+        <w:rPr>
+          <w:rStyle w:val="HTMLCode"/>
+          <w:rFonts w:ascii="Times New Roman" w:eastAsiaTheme="minorHAnsi" w:hAnsi="Times New Roman" w:cs="Times New Roman"/>
+          <w:sz w:val="22"/>
+          <w:szCs w:val="22"/>
+        </w:rPr>
+      </w:pPr>
+      <w:r>
+        <w:rPr>
+          <w:rStyle w:val="HTMLCode"/>
+          <w:rFonts w:ascii="Times New Roman" w:eastAsiaTheme="minorHAnsi" w:hAnsi="Times New Roman" w:cs="Times New Roman"/>
+          <w:sz w:val="22"/>
+          <w:szCs w:val="22"/>
+        </w:rPr>
+        <w:t>arg1, arg2, argN – arguments to prepend to the list of arguments passed to the function, allows you to fix certain args so that they are always passed to the resulting function</w:t>
+      </w:r>
+    </w:p>
+    <w:p>
+      <w:pPr>
+        <w:pStyle w:val="NoSpacing"/>
+        <w:rPr>
+          <w:rStyle w:val="HTMLCode"/>
+          <w:rFonts w:ascii="Times New Roman" w:eastAsiaTheme="minorHAnsi" w:hAnsi="Times New Roman" w:cs="Times New Roman"/>
+          <w:sz w:val="22"/>
+          <w:szCs w:val="22"/>
+        </w:rPr>
+      </w:pPr>
+      <w:r>
+        <w:rPr>
+          <w:rStyle w:val="HTMLCode"/>
+          <w:rFonts w:ascii="Times New Roman" w:eastAsiaTheme="minorHAnsi" w:hAnsi="Times New Roman" w:cs="Times New Roman"/>
+          <w:sz w:val="22"/>
+          <w:szCs w:val="22"/>
+        </w:rPr>
+        <w:t xml:space="preserve">return – returns the </w:t>
+      </w:r>
+      <w:r>
+        <w:rPr>
+          <w:rStyle w:val="HTMLCode"/>
+          <w:rFonts w:ascii="Times New Roman" w:eastAsiaTheme="minorHAnsi" w:hAnsi="Times New Roman" w:cs="Times New Roman"/>
+          <w:i/>
+          <w:iCs/>
+          <w:sz w:val="22"/>
+          <w:szCs w:val="22"/>
+        </w:rPr>
+        <w:t>new function</w:t>
+      </w:r>
+      <w:r>
+        <w:rPr>
+          <w:rStyle w:val="HTMLCode"/>
+          <w:rFonts w:ascii="Times New Roman" w:eastAsiaTheme="minorHAnsi" w:hAnsi="Times New Roman" w:cs="Times New Roman"/>
+          <w:sz w:val="22"/>
+          <w:szCs w:val="22"/>
+        </w:rPr>
+        <w:t xml:space="preserve">, does not change the function but returns the new one </w:t>
+      </w:r>
+    </w:p>
+    <w:p>
+      <w:pPr>
+        <w:pStyle w:val="NoSpacing"/>
+        <w:rPr>
+          <w:rStyle w:val="HTMLCode"/>
+          <w:rFonts w:ascii="Times New Roman" w:eastAsiaTheme="minorHAnsi" w:hAnsi="Times New Roman" w:cs="Times New Roman"/>
+          <w:sz w:val="22"/>
+          <w:szCs w:val="22"/>
+        </w:rPr>
+      </w:pPr>
+    </w:p>
+    <w:p>
+      <w:pPr>
+        <w:pStyle w:val="NoSpacing"/>
+        <w:rPr>
+          <w:rStyle w:val="HTMLCode"/>
+          <w:rFonts w:ascii="Times New Roman" w:eastAsiaTheme="minorHAnsi" w:hAnsi="Times New Roman" w:cs="Times New Roman"/>
+          <w:sz w:val="22"/>
+          <w:szCs w:val="22"/>
+        </w:rPr>
+      </w:pPr>
+      <w:r>
+        <w:rPr>
+          <w:rStyle w:val="HTMLCode"/>
+          <w:rFonts w:ascii="Times New Roman" w:eastAsiaTheme="minorHAnsi" w:hAnsi="Times New Roman" w:cs="Times New Roman"/>
+          <w:sz w:val="22"/>
+          <w:szCs w:val="22"/>
+        </w:rPr>
+        <w:t>now, for the console problem fix:</w:t>
+      </w:r>
+    </w:p>
+    <w:p>
+      <w:pPr>
+        <w:pStyle w:val="HTMLPreformatted"/>
+      </w:pPr>
+      <w:r>
+        <w:rPr>
+          <w:rStyle w:val="hljs-keyword"/>
+        </w:rPr>
+        <w:t>function</w:t>
+      </w:r>
+      <w:r>
+        <w:rPr>
+          <w:rStyle w:val="hljs-function"/>
+        </w:rPr>
+        <w:t xml:space="preserve"> </w:t>
+      </w:r>
+      <w:r>
+        <w:rPr>
+          <w:rStyle w:val="hljs-title"/>
+        </w:rPr>
+        <w:t>forEach</w:t>
+      </w:r>
+      <w:r>
+        <w:rPr>
+          <w:rStyle w:val="hljs-function"/>
+        </w:rPr>
+        <w:t>(</w:t>
+      </w:r>
+      <w:r>
+        <w:rPr>
+          <w:rStyle w:val="hljs-params"/>
+        </w:rPr>
+        <w:t>a, work</w:t>
+      </w:r>
+      <w:r>
+        <w:rPr>
+          <w:rStyle w:val="hljs-function"/>
+        </w:rPr>
+        <w:t xml:space="preserve">) </w:t>
+      </w:r>
+      <w:r>
+        <w:t>{</w:t>
+      </w:r>
+    </w:p>
+    <w:p>
+      <w:pPr>
+        <w:pStyle w:val="HTMLPreformatted"/>
+      </w:pPr>
+      <w:r>
+        <w:t xml:space="preserve">    </w:t>
+      </w:r>
+      <w:r>
+        <w:rPr>
+          <w:rStyle w:val="hljs-keyword"/>
+        </w:rPr>
+        <w:t>for</w:t>
+      </w:r>
+      <w:r>
+        <w:t xml:space="preserve"> (</w:t>
+      </w:r>
+      <w:r>
+        <w:rPr>
+          <w:rStyle w:val="hljs-keyword"/>
+        </w:rPr>
+        <w:t>var</w:t>
+      </w:r>
+      <w:r>
+        <w:t xml:space="preserve"> i = </w:t>
+      </w:r>
+      <w:r>
+        <w:rPr>
+          <w:rStyle w:val="hljs-number"/>
+        </w:rPr>
+        <w:t>0</w:t>
+      </w:r>
+      <w:r>
+        <w:t>; i &lt; a.length; i++) {</w:t>
+      </w:r>
+    </w:p>
+    <w:p>
+      <w:pPr>
+        <w:pStyle w:val="HTMLPreformatted"/>
+      </w:pPr>
+      <w:r>
+        <w:t xml:space="preserve">        work(a[i]);</w:t>
+      </w:r>
+    </w:p>
+    <w:p>
+      <w:pPr>
+        <w:pStyle w:val="HTMLPreformatted"/>
+      </w:pPr>
+      <w:r>
+        <w:t xml:space="preserve">    }</w:t>
+      </w:r>
+    </w:p>
+    <w:p>
+      <w:pPr>
+        <w:pStyle w:val="HTMLPreformatted"/>
+      </w:pPr>
+      <w:r>
+        <w:t>}</w:t>
+      </w:r>
+    </w:p>
+    <w:p>
+      <w:pPr>
+        <w:pStyle w:val="HTMLPreformatted"/>
+      </w:pPr>
+    </w:p>
+    <w:p>
+      <w:pPr>
+        <w:pStyle w:val="HTMLPreformatted"/>
+      </w:pPr>
+      <w:r>
+        <w:rPr>
+          <w:rStyle w:val="hljs-keyword"/>
+        </w:rPr>
+        <w:t>var</w:t>
+      </w:r>
+      <w:r>
+        <w:t xml:space="preserve"> arr = [</w:t>
+      </w:r>
+      <w:r>
+        <w:rPr>
+          <w:rStyle w:val="hljs-number"/>
+        </w:rPr>
+        <w:t>1</w:t>
+      </w:r>
+      <w:r>
+        <w:t xml:space="preserve">, </w:t>
+      </w:r>
+      <w:r>
+        <w:rPr>
+          <w:rStyle w:val="hljs-number"/>
+        </w:rPr>
+        <w:t>2</w:t>
+      </w:r>
+      <w:r>
+        <w:t xml:space="preserve">, </w:t>
+      </w:r>
+      <w:r>
+        <w:rPr>
+          <w:rStyle w:val="hljs-number"/>
+        </w:rPr>
+        <w:t>3</w:t>
+      </w:r>
+      <w:r>
+        <w:t>];</w:t>
+      </w:r>
+    </w:p>
+    <w:p>
+      <w:pPr>
+        <w:pStyle w:val="HTMLPreformatted"/>
+      </w:pPr>
+    </w:p>
+    <w:p>
+      <w:pPr>
+        <w:pStyle w:val="HTMLPreformatted"/>
+      </w:pPr>
+      <w:r>
+        <w:rPr>
+          <w:rStyle w:val="hljs-comment"/>
+        </w:rPr>
+        <w:t xml:space="preserve">//forEach(arr,console.log); &lt;--- This will </w:t>
+      </w:r>
+      <w:r>
+        <w:rPr>
+          <w:rStyle w:val="hljs-comment"/>
+        </w:rPr>
+        <w:t xml:space="preserve">not </w:t>
+      </w:r>
+      <w:r>
+        <w:rPr>
+          <w:rStyle w:val="hljs-comment"/>
+        </w:rPr>
+        <w:t>work.</w:t>
+      </w:r>
+    </w:p>
+    <w:p>
+      <w:pPr>
+        <w:pStyle w:val="HTMLPreformatted"/>
+      </w:pPr>
+    </w:p>
+    <w:p>
+      <w:pPr>
+        <w:pStyle w:val="HTMLPreformatted"/>
+      </w:pPr>
+      <w:r>
+        <w:rPr>
+          <w:rStyle w:val="hljs-keyword"/>
+        </w:rPr>
+        <w:t>var</w:t>
+      </w:r>
+      <w:r>
+        <w:t xml:space="preserve"> newLog = </w:t>
+      </w:r>
+      <w:r>
+        <w:rPr>
+          <w:rStyle w:val="hljs-builtin"/>
+        </w:rPr>
+        <w:t>console</w:t>
+      </w:r>
+      <w:r>
+        <w:t>.log.bind(</w:t>
+      </w:r>
+      <w:r>
+        <w:rPr>
+          <w:rStyle w:val="hljs-builtin"/>
+        </w:rPr>
+        <w:t>console</w:t>
+      </w:r>
+      <w:r>
+        <w:t xml:space="preserve">); </w:t>
+      </w:r>
+      <w:r>
+        <w:rPr>
+          <w:rStyle w:val="hljs-comment"/>
+        </w:rPr>
+        <w:t>//newLog now has the console.log function with a fixed context of console.</w:t>
+      </w:r>
+    </w:p>
+    <w:p>
+      <w:pPr>
+        <w:pStyle w:val="HTMLPreformatted"/>
+      </w:pPr>
+    </w:p>
+    <w:p>
+      <w:pPr>
+        <w:pStyle w:val="HTMLPreformatted"/>
+      </w:pPr>
+      <w:r>
+        <w:t>forEach(arr, newLog);</w:t>
+      </w:r>
+    </w:p>
+    <w:p>
+      <w:pPr>
+        <w:pStyle w:val="NoSpacing"/>
+      </w:pPr>
+    </w:p>
+    <w:p>
+      <w:pPr>
+        <w:pStyle w:val="NoSpacing"/>
+      </w:pPr>
+      <w:r>
+        <w:t>Now you can make this work!</w:t>
+      </w:r>
+    </w:p>
+    <w:p>
+      <w:pPr>
+        <w:pStyle w:val="NoSpacing"/>
+      </w:pPr>
+    </w:p>
+    <w:p>
+      <w:pPr>
+        <w:pStyle w:val="NoSpacing"/>
+      </w:pPr>
+    </w:p>
+    <w:p>
+      <w:r>
+        <w:br w:type="page"/>
+      </w:r>
+    </w:p>
+    <w:p>
+      <w:pPr>
+        <w:pStyle w:val="NoSpacing"/>
+      </w:pPr>
+    </w:p>
+    <w:p>
+      <w:pPr>
+        <w:pStyle w:val="NoSpacing"/>
+      </w:pPr>
+      <w:r>
+        <w:rPr>
+          <w:u w:val="single"/>
+        </w:rPr>
+        <w:t>Scope</w:t>
+      </w:r>
+    </w:p>
+    <w:p>
+      <w:pPr>
+        <w:pStyle w:val="NoSpacing"/>
+      </w:pPr>
+      <w:r>
+        <w:t xml:space="preserve">JavaScript </w:t>
+      </w:r>
+      <w:r>
+        <w:rPr>
+          <w:i/>
+          <w:iCs/>
+        </w:rPr>
+        <w:t>only</w:t>
+      </w:r>
+      <w:r>
+        <w:t xml:space="preserve"> has function scope and global scope</w:t>
+      </w:r>
+    </w:p>
+    <w:p>
+      <w:pPr>
+        <w:pStyle w:val="NoSpacing"/>
+      </w:pPr>
+    </w:p>
+    <w:p>
+      <w:pPr>
+        <w:pStyle w:val="NoSpacing"/>
+      </w:pPr>
+      <w:r>
+        <w:t>When a function is defined inside of another function, there are some oddities</w:t>
+      </w:r>
+      <w:r>
+        <w:t>, and can result in bugs</w:t>
+      </w:r>
+    </w:p>
+    <w:p>
+      <w:pPr>
+        <w:pStyle w:val="NoSpacing"/>
+      </w:pPr>
+    </w:p>
+    <w:p>
+      <w:pPr>
+        <w:pStyle w:val="HTMLPreformatted"/>
+      </w:pPr>
+      <w:commentRangeStart w:id="0"/>
+      <w:r>
+        <w:rPr>
+          <w:rStyle w:val="hljs-keyword"/>
+        </w:rPr>
+        <w:t>function</w:t>
+      </w:r>
+      <w:r>
+        <w:rPr>
+          <w:rStyle w:val="hljs-function"/>
+        </w:rPr>
+        <w:t xml:space="preserve"> </w:t>
+      </w:r>
+      <w:r>
+        <w:rPr>
+          <w:rStyle w:val="hljs-title"/>
+        </w:rPr>
+        <w:t>outer</w:t>
+      </w:r>
+      <w:r>
+        <w:rPr>
+          <w:rStyle w:val="hljs-function"/>
+        </w:rPr>
+        <w:t>()</w:t>
+      </w:r>
+      <w:r>
+        <w:t>{</w:t>
+      </w:r>
+    </w:p>
+    <w:p>
+      <w:pPr>
+        <w:pStyle w:val="HTMLPreformatted"/>
+      </w:pPr>
+      <w:r>
+        <w:t xml:space="preserve">    </w:t>
+      </w:r>
+      <w:r>
+        <w:rPr>
+          <w:rStyle w:val="hljs-keyword"/>
+        </w:rPr>
+        <w:t>var</w:t>
+      </w:r>
+      <w:r>
+        <w:t xml:space="preserve"> n = </w:t>
+      </w:r>
+      <w:r>
+        <w:rPr>
+          <w:rStyle w:val="hljs-number"/>
+        </w:rPr>
+        <w:t>0</w:t>
+      </w:r>
+      <w:r>
+        <w:t>;</w:t>
+      </w:r>
+    </w:p>
+    <w:p>
+      <w:pPr>
+        <w:pStyle w:val="HTMLPreformatted"/>
+      </w:pPr>
+      <w:r>
+        <w:t xml:space="preserve">    inner();</w:t>
+      </w:r>
+    </w:p>
+    <w:p>
+      <w:pPr>
+        <w:pStyle w:val="HTMLPreformatted"/>
+      </w:pPr>
+      <w:r>
+        <w:t xml:space="preserve">    </w:t>
+      </w:r>
+      <w:r>
+        <w:rPr>
+          <w:rStyle w:val="hljs-keyword"/>
+        </w:rPr>
+        <w:t>return</w:t>
+      </w:r>
+      <w:r>
+        <w:t xml:space="preserve"> n;</w:t>
+      </w:r>
+    </w:p>
+    <w:p>
+      <w:pPr>
+        <w:pStyle w:val="HTMLPreformatted"/>
+      </w:pPr>
+      <w:r>
+        <w:t>}</w:t>
+      </w:r>
+    </w:p>
+    <w:p>
+      <w:pPr>
+        <w:pStyle w:val="HTMLPreformatted"/>
+      </w:pPr>
+    </w:p>
+    <w:p>
+      <w:pPr>
+        <w:pStyle w:val="HTMLPreformatted"/>
+      </w:pPr>
+      <w:r>
+        <w:rPr>
+          <w:rStyle w:val="hljs-keyword"/>
+        </w:rPr>
+        <w:t>function</w:t>
+      </w:r>
+      <w:r>
+        <w:rPr>
+          <w:rStyle w:val="hljs-function"/>
+        </w:rPr>
+        <w:t xml:space="preserve"> </w:t>
+      </w:r>
+      <w:r>
+        <w:rPr>
+          <w:rStyle w:val="hljs-title"/>
+        </w:rPr>
+        <w:t>inner</w:t>
+      </w:r>
+      <w:r>
+        <w:rPr>
+          <w:rStyle w:val="hljs-function"/>
+        </w:rPr>
+        <w:t>()</w:t>
+      </w:r>
+      <w:r>
+        <w:t>{</w:t>
+      </w:r>
+    </w:p>
+    <w:p>
+      <w:pPr>
+        <w:pStyle w:val="HTMLPreformatted"/>
+      </w:pPr>
+      <w:r>
+        <w:t xml:space="preserve">    n += </w:t>
+      </w:r>
+      <w:r>
+        <w:rPr>
+          <w:rStyle w:val="hljs-number"/>
+        </w:rPr>
+        <w:t>1</w:t>
+      </w:r>
+      <w:r>
+        <w:t xml:space="preserve">; </w:t>
+      </w:r>
+      <w:r>
+        <w:rPr>
+          <w:rStyle w:val="hljs-comment"/>
+        </w:rPr>
+        <w:t>//Throws an error, n is not in scope.</w:t>
+      </w:r>
+    </w:p>
+    <w:p>
+      <w:pPr>
+        <w:pStyle w:val="HTMLPreformatted"/>
+      </w:pPr>
+      <w:r>
+        <w:t>}</w:t>
+      </w:r>
+      <w:commentRangeEnd w:id="0"/>
+      <w:r>
+        <w:rPr>
+          <w:rStyle w:val="CommentReference"/>
+          <w:rFonts w:ascii="Times New Roman" w:eastAsiaTheme="minorHAnsi" w:hAnsi="Times New Roman" w:cs="Times New Roman"/>
+        </w:rPr>
+        <w:commentReference w:id="0"/>
+      </w:r>
+    </w:p>
+    <w:p>
+      <w:pPr>
+        <w:pStyle w:val="HTMLPreformatted"/>
+      </w:pPr>
+    </w:p>
+    <w:p>
+      <w:pPr>
+        <w:pStyle w:val="HTMLPreformatted"/>
+      </w:pPr>
+      <w:r>
+        <w:rPr>
+          <w:rStyle w:val="hljs-comment"/>
+        </w:rPr>
+        <w:t>//outer();</w:t>
+      </w:r>
+    </w:p>
+    <w:p>
+      <w:pPr>
+        <w:pStyle w:val="HTMLPreformatted"/>
+      </w:pPr>
+    </w:p>
+    <w:p>
+      <w:pPr>
+        <w:pStyle w:val="HTMLPreformatted"/>
+      </w:pPr>
+      <w:commentRangeStart w:id="1"/>
+      <w:r>
+        <w:rPr>
+          <w:rStyle w:val="hljs-keyword"/>
+        </w:rPr>
+        <w:t>function</w:t>
+      </w:r>
+      <w:r>
+        <w:rPr>
+          <w:rStyle w:val="hljs-function"/>
+        </w:rPr>
+        <w:t xml:space="preserve"> </w:t>
+      </w:r>
+      <w:r>
+        <w:rPr>
+          <w:rStyle w:val="hljs-title"/>
+        </w:rPr>
+        <w:t>closureMaker</w:t>
+      </w:r>
+      <w:r>
+        <w:rPr>
+          <w:rStyle w:val="hljs-function"/>
+        </w:rPr>
+        <w:t>()</w:t>
+      </w:r>
+      <w:r>
+        <w:t>{</w:t>
+      </w:r>
+    </w:p>
+    <w:p>
+      <w:pPr>
+        <w:pStyle w:val="HTMLPreformatted"/>
+      </w:pPr>
+      <w:r>
+        <w:t xml:space="preserve">    </w:t>
+      </w:r>
+      <w:r>
+        <w:rPr>
+          <w:rStyle w:val="hljs-keyword"/>
+        </w:rPr>
+        <w:t>var</w:t>
+      </w:r>
+      <w:r>
+        <w:t xml:space="preserve"> n = </w:t>
+      </w:r>
+      <w:r>
+        <w:rPr>
+          <w:rStyle w:val="hljs-number"/>
+        </w:rPr>
+        <w:t>0</w:t>
+      </w:r>
+      <w:r>
+        <w:t>;</w:t>
+      </w:r>
+    </w:p>
+    <w:p>
+      <w:pPr>
+        <w:pStyle w:val="HTMLPreformatted"/>
+      </w:pPr>
+      <w:r>
+        <w:t xml:space="preserve">    </w:t>
+      </w:r>
+      <w:r>
+        <w:rPr>
+          <w:rStyle w:val="hljs-keyword"/>
+        </w:rPr>
+        <w:t>var</w:t>
+      </w:r>
+      <w:r>
+        <w:t xml:space="preserve"> inner = </w:t>
+      </w:r>
+      <w:r>
+        <w:rPr>
+          <w:rStyle w:val="hljs-keyword"/>
+        </w:rPr>
+        <w:t>function</w:t>
+      </w:r>
+      <w:r>
+        <w:rPr>
+          <w:rStyle w:val="hljs-function"/>
+        </w:rPr>
+        <w:t>()</w:t>
+      </w:r>
+      <w:r>
+        <w:t>{</w:t>
+      </w:r>
+    </w:p>
+    <w:p>
+      <w:pPr>
+        <w:pStyle w:val="HTMLPreformatted"/>
+      </w:pPr>
+      <w:r>
+        <w:t xml:space="preserve">        n +=</w:t>
+      </w:r>
+      <w:r>
+        <w:rPr>
+          <w:rStyle w:val="hljs-number"/>
+        </w:rPr>
+        <w:t>1</w:t>
+      </w:r>
+      <w:r>
+        <w:t>;</w:t>
+      </w:r>
+    </w:p>
+    <w:p>
+      <w:pPr>
+        <w:pStyle w:val="HTMLPreformatted"/>
+      </w:pPr>
+      <w:r>
+        <w:t xml:space="preserve">    };</w:t>
+      </w:r>
+    </w:p>
+    <w:p>
+      <w:pPr>
+        <w:pStyle w:val="HTMLPreformatted"/>
+      </w:pPr>
+      <w:r>
+        <w:t xml:space="preserve">    </w:t>
+      </w:r>
+      <w:r>
+        <w:rPr>
+          <w:rStyle w:val="hljs-keyword"/>
+        </w:rPr>
+        <w:t>var</w:t>
+      </w:r>
+      <w:r>
+        <w:t xml:space="preserve"> outer = </w:t>
+      </w:r>
+      <w:r>
+        <w:rPr>
+          <w:rStyle w:val="hljs-keyword"/>
+        </w:rPr>
+        <w:t>function</w:t>
+      </w:r>
+      <w:r>
+        <w:rPr>
+          <w:rStyle w:val="hljs-function"/>
+        </w:rPr>
+        <w:t>()</w:t>
+      </w:r>
+      <w:r>
+        <w:t>{</w:t>
+      </w:r>
+    </w:p>
+    <w:p>
+      <w:pPr>
+        <w:pStyle w:val="HTMLPreformatted"/>
+      </w:pPr>
+      <w:r>
+        <w:t xml:space="preserve">        inner();</w:t>
+      </w:r>
+    </w:p>
+    <w:p>
+      <w:pPr>
+        <w:pStyle w:val="HTMLPreformatted"/>
+      </w:pPr>
+      <w:r>
+        <w:t xml:space="preserve">        </w:t>
+      </w:r>
+      <w:r>
+        <w:rPr>
+          <w:rStyle w:val="hljs-keyword"/>
+        </w:rPr>
+        <w:t>return</w:t>
+      </w:r>
+      <w:r>
+        <w:t xml:space="preserve"> n;</w:t>
+      </w:r>
+    </w:p>
+    <w:p>
+      <w:pPr>
+        <w:pStyle w:val="HTMLPreformatted"/>
+      </w:pPr>
+      <w:r>
+        <w:t xml:space="preserve">    };</w:t>
+      </w:r>
+    </w:p>
+    <w:p>
+      <w:pPr>
+        <w:pStyle w:val="HTMLPreformatted"/>
+      </w:pPr>
+      <w:r>
+        <w:t xml:space="preserve">    </w:t>
+      </w:r>
+      <w:r>
+        <w:rPr>
+          <w:rStyle w:val="hljs-keyword"/>
+        </w:rPr>
+        <w:t>return</w:t>
+      </w:r>
+      <w:r>
+        <w:t xml:space="preserve"> outer;</w:t>
+      </w:r>
+    </w:p>
+    <w:p>
+      <w:pPr>
+        <w:pStyle w:val="HTMLPreformatted"/>
+      </w:pPr>
+      <w:r>
+        <w:t>}</w:t>
+      </w:r>
+      <w:commentRangeEnd w:id="1"/>
+      <w:r>
+        <w:rPr>
+          <w:rStyle w:val="CommentReference"/>
+          <w:rFonts w:ascii="Times New Roman" w:eastAsiaTheme="minorHAnsi" w:hAnsi="Times New Roman" w:cs="Times New Roman"/>
+        </w:rPr>
+        <w:commentReference w:id="1"/>
+      </w:r>
+    </w:p>
+    <w:p>
+      <w:pPr>
+        <w:pStyle w:val="HTMLPreformatted"/>
+      </w:pPr>
+    </w:p>
+    <w:p>
+      <w:pPr>
+        <w:pStyle w:val="HTMLPreformatted"/>
+      </w:pPr>
+      <w:r>
+        <w:rPr>
+          <w:rStyle w:val="hljs-keyword"/>
+        </w:rPr>
+        <w:t>var</w:t>
+      </w:r>
+      <w:r>
+        <w:t xml:space="preserve"> outerClosure = closureMaker();</w:t>
+      </w:r>
+    </w:p>
+    <w:p>
+      <w:pPr>
+        <w:pStyle w:val="HTMLPreformatted"/>
+      </w:pPr>
+      <w:r>
+        <w:rPr>
+          <w:rStyle w:val="hljs-builtin"/>
+        </w:rPr>
+        <w:t>console</w:t>
+      </w:r>
+      <w:r>
+        <w:t>.log(</w:t>
+      </w:r>
+      <w:r>
+        <w:rPr>
+          <w:rStyle w:val="hljs-string"/>
+        </w:rPr>
+        <w:t>"Call 1: "</w:t>
+      </w:r>
+      <w:r>
+        <w:t xml:space="preserve"> + outerClosure()); </w:t>
+      </w:r>
+      <w:r>
+        <w:rPr>
+          <w:rStyle w:val="hljs-comment"/>
+        </w:rPr>
+        <w:t>//Call 1: 1</w:t>
+      </w:r>
+    </w:p>
+    <w:p>
+      <w:pPr>
+        <w:pStyle w:val="HTMLPreformatted"/>
+      </w:pPr>
+      <w:r>
+        <w:rPr>
+          <w:rStyle w:val="hljs-builtin"/>
+        </w:rPr>
+        <w:t>console</w:t>
+      </w:r>
+      <w:r>
+        <w:t>.log(</w:t>
+      </w:r>
+      <w:r>
+        <w:rPr>
+          <w:rStyle w:val="hljs-string"/>
+        </w:rPr>
+        <w:t>"Call 2: "</w:t>
+      </w:r>
+      <w:r>
+        <w:t xml:space="preserve"> + outerClosure()); </w:t>
+      </w:r>
+      <w:r>
+        <w:rPr>
+          <w:rStyle w:val="hljs-comment"/>
+        </w:rPr>
+        <w:t>//Call 2: 2</w:t>
+      </w:r>
+    </w:p>
+    <w:p>
+      <w:pPr>
+        <w:pStyle w:val="NoSpacing"/>
+      </w:pPr>
+    </w:p>
+    <w:p>
+      <w:pPr>
+        <w:pStyle w:val="NoSpacing"/>
+      </w:pPr>
+      <w:r>
+        <w:t>Looping can have some unwanted results within these rules e.g.</w:t>
+      </w:r>
+    </w:p>
+    <w:p>
+      <w:pPr>
+        <w:pStyle w:val="HTMLPreformatted"/>
+      </w:pPr>
+      <w:r>
+        <w:rPr>
+          <w:rStyle w:val="hljs-keyword"/>
+        </w:rPr>
+        <w:t>function</w:t>
+      </w:r>
+      <w:r>
+        <w:rPr>
+          <w:rStyle w:val="hljs-function"/>
+        </w:rPr>
+        <w:t xml:space="preserve"> </w:t>
+      </w:r>
+      <w:r>
+        <w:rPr>
+          <w:rStyle w:val="hljs-title"/>
+        </w:rPr>
+        <w:t>generateFunctionList</w:t>
+      </w:r>
+      <w:r>
+        <w:rPr>
+          <w:rStyle w:val="hljs-function"/>
+        </w:rPr>
+        <w:t>()</w:t>
+      </w:r>
+      <w:r>
+        <w:t>{</w:t>
+      </w:r>
+    </w:p>
+    <w:p>
+      <w:pPr>
+        <w:pStyle w:val="HTMLPreformatted"/>
+      </w:pPr>
+      <w:r>
+        <w:t xml:space="preserve">    </w:t>
+      </w:r>
+      <w:r>
+        <w:rPr>
+          <w:rStyle w:val="hljs-keyword"/>
+        </w:rPr>
+        <w:t>var</w:t>
+      </w:r>
+      <w:r>
+        <w:t xml:space="preserve"> fnArr = [];</w:t>
+      </w:r>
+    </w:p>
+    <w:p>
+      <w:pPr>
+        <w:pStyle w:val="HTMLPreformatted"/>
+      </w:pPr>
+      <w:r>
+        <w:t xml:space="preserve">    </w:t>
+      </w:r>
+      <w:r>
+        <w:rPr>
+          <w:rStyle w:val="hljs-keyword"/>
+        </w:rPr>
+        <w:t>for</w:t>
+      </w:r>
+      <w:r>
+        <w:t xml:space="preserve">( </w:t>
+      </w:r>
+      <w:r>
+        <w:rPr>
+          <w:rStyle w:val="hljs-keyword"/>
+        </w:rPr>
+        <w:t>var</w:t>
+      </w:r>
+      <w:r>
+        <w:t xml:space="preserve"> i = </w:t>
+      </w:r>
+      <w:r>
+        <w:rPr>
+          <w:rStyle w:val="hljs-number"/>
+        </w:rPr>
+        <w:t>0</w:t>
+      </w:r>
+      <w:r>
+        <w:t xml:space="preserve">; i &lt; </w:t>
+      </w:r>
+      <w:r>
+        <w:rPr>
+          <w:rStyle w:val="hljs-number"/>
+        </w:rPr>
+        <w:t>3</w:t>
+      </w:r>
+      <w:r>
+        <w:t>; i++){</w:t>
+      </w:r>
+    </w:p>
+    <w:p>
+      <w:pPr>
+        <w:pStyle w:val="HTMLPreformatted"/>
+      </w:pPr>
+      <w:r>
+        <w:t xml:space="preserve">        fnArr[i] = </w:t>
+      </w:r>
+      <w:r>
+        <w:rPr>
+          <w:rStyle w:val="hljs-keyword"/>
+        </w:rPr>
+        <w:t>function</w:t>
+      </w:r>
+      <w:r>
+        <w:rPr>
+          <w:rStyle w:val="hljs-function"/>
+        </w:rPr>
+        <w:t>()</w:t>
+      </w:r>
+      <w:r>
+        <w:t>{</w:t>
+      </w:r>
+    </w:p>
+    <w:p>
+      <w:pPr>
+        <w:pStyle w:val="HTMLPreformatted"/>
+      </w:pPr>
+      <w:r>
+        <w:t xml:space="preserve">            </w:t>
+      </w:r>
+      <w:r>
+        <w:rPr>
+          <w:rStyle w:val="hljs-builtin"/>
+        </w:rPr>
+        <w:t>console</w:t>
+      </w:r>
+      <w:r>
+        <w:t>.log(i);</w:t>
+      </w:r>
+    </w:p>
+    <w:p>
+      <w:pPr>
+        <w:pStyle w:val="HTMLPreformatted"/>
+      </w:pPr>
+      <w:r>
+        <w:t xml:space="preserve">    </w:t>
+      </w:r>
+      <w:r>
+        <w:tab/>
+        <w:t>};</w:t>
+      </w:r>
+    </w:p>
+    <w:p>
+      <w:pPr>
+        <w:pStyle w:val="HTMLPreformatted"/>
+      </w:pPr>
+      <w:r>
+        <w:t xml:space="preserve">    }</w:t>
+      </w:r>
+    </w:p>
+    <w:p>
+      <w:pPr>
+        <w:pStyle w:val="HTMLPreformatted"/>
+      </w:pPr>
+      <w:r>
+        <w:t xml:space="preserve">    </w:t>
+      </w:r>
+      <w:r>
+        <w:rPr>
+          <w:rStyle w:val="hljs-keyword"/>
+        </w:rPr>
+        <w:t>return</w:t>
+      </w:r>
+      <w:r>
+        <w:t xml:space="preserve"> fnArr;</w:t>
+      </w:r>
+    </w:p>
+    <w:p>
+      <w:pPr>
+        <w:pStyle w:val="HTMLPreformatted"/>
+      </w:pPr>
+    </w:p>
+    <w:p>
+      <w:pPr>
+        <w:pStyle w:val="NoSpacing"/>
+      </w:pPr>
+      <w:r>
+        <w:t xml:space="preserve">ABOVE always returns 3!  </w:t>
+      </w:r>
+      <w:r>
+        <w:rPr>
+          <w:i/>
+          <w:iCs/>
+        </w:rPr>
+        <w:t xml:space="preserve">i </w:t>
+      </w:r>
+      <w:r>
+        <w:t>is never incremented past 3 and is always called, to resolve, we need to give each function its own copy of the value, so:</w:t>
+      </w:r>
+    </w:p>
+    <w:p>
+      <w:r>
+        <w:br w:type="page"/>
+      </w:r>
+    </w:p>
+    <w:p>
+      <w:pPr>
+        <w:pStyle w:val="NoSpacing"/>
+      </w:pPr>
+      <w:commentRangeStart w:id="2"/>
+    </w:p>
+    <w:p>
+      <w:pPr>
+        <w:pStyle w:val="HTMLPreformatted"/>
+      </w:pPr>
+      <w:r>
+        <w:rPr>
+          <w:rStyle w:val="hljs-keyword"/>
+        </w:rPr>
+        <w:t>function</w:t>
+      </w:r>
+      <w:r>
+        <w:rPr>
+          <w:rStyle w:val="hljs-function"/>
+        </w:rPr>
+        <w:t xml:space="preserve"> </w:t>
+      </w:r>
+      <w:r>
+        <w:rPr>
+          <w:rStyle w:val="hljs-title"/>
+        </w:rPr>
+        <w:t>generateFunctionList</w:t>
+      </w:r>
+      <w:r>
+        <w:rPr>
+          <w:rStyle w:val="hljs-function"/>
+        </w:rPr>
+        <w:t>()</w:t>
+      </w:r>
+      <w:r>
+        <w:t>{</w:t>
+      </w:r>
+    </w:p>
+    <w:p>
+      <w:pPr>
+        <w:pStyle w:val="HTMLPreformatted"/>
+      </w:pPr>
+      <w:r>
+        <w:t xml:space="preserve">    </w:t>
+      </w:r>
+      <w:r>
+        <w:rPr>
+          <w:rStyle w:val="hljs-keyword"/>
+        </w:rPr>
+        <w:t>var</w:t>
+      </w:r>
+      <w:r>
+        <w:t xml:space="preserve"> fnArr = [];</w:t>
+      </w:r>
+    </w:p>
+    <w:p>
+      <w:pPr>
+        <w:pStyle w:val="HTMLPreformatted"/>
+      </w:pPr>
+      <w:r>
+        <w:t xml:space="preserve">    </w:t>
+      </w:r>
+      <w:r>
+        <w:rPr>
+          <w:rStyle w:val="hljs-keyword"/>
+        </w:rPr>
+        <w:t>for</w:t>
+      </w:r>
+      <w:r>
+        <w:t xml:space="preserve">( </w:t>
+      </w:r>
+      <w:r>
+        <w:rPr>
+          <w:rStyle w:val="hljs-keyword"/>
+        </w:rPr>
+        <w:t>var</w:t>
+      </w:r>
+      <w:r>
+        <w:t xml:space="preserve"> i = </w:t>
+      </w:r>
+      <w:r>
+        <w:rPr>
+          <w:rStyle w:val="hljs-number"/>
+        </w:rPr>
+        <w:t>0</w:t>
+      </w:r>
+      <w:r>
+        <w:t xml:space="preserve">; i &lt; </w:t>
+      </w:r>
+      <w:r>
+        <w:rPr>
+          <w:rStyle w:val="hljs-number"/>
+        </w:rPr>
+        <w:t>3</w:t>
+      </w:r>
+      <w:r>
+        <w:t>; i++){</w:t>
+      </w:r>
+    </w:p>
+    <w:p>
+      <w:pPr>
+        <w:pStyle w:val="HTMLPreformatted"/>
+      </w:pPr>
+      <w:r>
+        <w:t xml:space="preserve">        fnArr[i] = </w:t>
+      </w:r>
+      <w:r>
+        <w:rPr>
+          <w:rStyle w:val="hljs-keyword"/>
+        </w:rPr>
+        <w:t>function</w:t>
+      </w:r>
+      <w:r>
+        <w:rPr>
+          <w:rStyle w:val="hljs-function"/>
+        </w:rPr>
+        <w:t>(</w:t>
+      </w:r>
+      <w:r>
+        <w:rPr>
+          <w:rStyle w:val="hljs-params"/>
+        </w:rPr>
+        <w:t>x</w:t>
+      </w:r>
+      <w:r>
+        <w:rPr>
+          <w:rStyle w:val="hljs-function"/>
+        </w:rPr>
+        <w:t>)</w:t>
+      </w:r>
+      <w:r>
+        <w:t>{</w:t>
+      </w:r>
+    </w:p>
+    <w:p>
+      <w:pPr>
+        <w:pStyle w:val="HTMLPreformatted"/>
+      </w:pPr>
+      <w:r>
+        <w:t xml:space="preserve">            </w:t>
+      </w:r>
+      <w:r>
+        <w:rPr>
+          <w:rStyle w:val="hljs-keyword"/>
+        </w:rPr>
+        <w:t>return</w:t>
+      </w:r>
+      <w:r>
+        <w:t xml:space="preserve"> </w:t>
+      </w:r>
+      <w:r>
+        <w:rPr>
+          <w:rStyle w:val="hljs-keyword"/>
+        </w:rPr>
+        <w:t>function</w:t>
+      </w:r>
+      <w:r>
+        <w:rPr>
+          <w:rStyle w:val="hljs-function"/>
+        </w:rPr>
+        <w:t>()</w:t>
+      </w:r>
+      <w:r>
+        <w:t>{</w:t>
+      </w:r>
+    </w:p>
+    <w:p>
+      <w:pPr>
+        <w:pStyle w:val="HTMLPreformatted"/>
+      </w:pPr>
+      <w:r>
+        <w:t xml:space="preserve">                </w:t>
+      </w:r>
+      <w:r>
+        <w:rPr>
+          <w:rStyle w:val="hljs-builtin"/>
+        </w:rPr>
+        <w:t>console</w:t>
+      </w:r>
+      <w:r>
+        <w:t>.log(x);</w:t>
+      </w:r>
+    </w:p>
+    <w:p>
+      <w:pPr>
+        <w:pStyle w:val="HTMLPreformatted"/>
+      </w:pPr>
+      <w:r>
+        <w:t xml:space="preserve">            };</w:t>
+      </w:r>
+    </w:p>
+    <w:p>
+      <w:pPr>
+        <w:pStyle w:val="HTMLPreformatted"/>
+      </w:pPr>
+      <w:r>
+        <w:t xml:space="preserve">    </w:t>
+      </w:r>
+      <w:r>
+        <w:tab/>
+        <w:t>}(i);</w:t>
+      </w:r>
+    </w:p>
+    <w:p>
+      <w:pPr>
+        <w:pStyle w:val="HTMLPreformatted"/>
+      </w:pPr>
+      <w:r>
+        <w:t xml:space="preserve">    }</w:t>
+      </w:r>
+    </w:p>
+    <w:p>
+      <w:pPr>
+        <w:pStyle w:val="HTMLPreformatted"/>
+      </w:pPr>
+      <w:r>
+        <w:t xml:space="preserve">    </w:t>
+      </w:r>
+      <w:r>
+        <w:rPr>
+          <w:rStyle w:val="hljs-keyword"/>
+        </w:rPr>
+        <w:t>return</w:t>
+      </w:r>
+      <w:r>
+        <w:t xml:space="preserve"> fnArr;</w:t>
+      </w:r>
+      <w:commentRangeEnd w:id="2"/>
+      <w:r>
+        <w:rPr>
+          <w:rStyle w:val="CommentReference"/>
+          <w:rFonts w:ascii="Times New Roman" w:eastAsiaTheme="minorHAnsi" w:hAnsi="Times New Roman" w:cs="Times New Roman"/>
+        </w:rPr>
+        <w:commentReference w:id="2"/>
+      </w:r>
+    </w:p>
+    <w:p/>
+    <w:p>
+      <w:pPr>
+        <w:pStyle w:val="NoSpacing"/>
+      </w:pPr>
+      <w:r>
+        <w:t xml:space="preserve">Remember: only </w:t>
+      </w:r>
+      <w:r>
+        <w:rPr>
+          <w:i/>
+          <w:iCs/>
+        </w:rPr>
+        <w:t>ONE</w:t>
+      </w:r>
+      <w:r>
+        <w:t xml:space="preserve"> closure is generated per call. </w:t>
+      </w:r>
+    </w:p>
+    <w:p>
+      <w:pPr>
+        <w:pStyle w:val="NoSpacing"/>
+      </w:pPr>
+    </w:p>
+    <w:p>
+      <w:pPr>
+        <w:pStyle w:val="NoSpacing"/>
+      </w:pPr>
+      <w:r>
+        <w:t>From video I found:</w:t>
+      </w:r>
+    </w:p>
+    <w:p>
+      <w:pPr>
+        <w:pStyle w:val="NoSpacing"/>
+      </w:pPr>
+      <w:hyperlink r:id="rId8" w:history="1">
+        <w:r>
+          <w:rPr>
+            <w:rStyle w:val="Hyperlink"/>
+          </w:rPr>
+          <w:t>https://www.youtube.com/watch?v=71AtaJpJHw0</w:t>
+        </w:r>
+      </w:hyperlink>
+    </w:p>
+    <w:p>
+      <w:pPr>
+        <w:pStyle w:val="NoSpacing"/>
+      </w:pPr>
+    </w:p>
+    <w:p>
+      <w:r>
+        <w:t xml:space="preserve">JavaScript will look outside of the scope of </w:t>
+      </w:r>
+      <w:r>
+        <w:t>its function for a variable until it finds it or not. If it finds that value, it adds it to the scope of the function</w:t>
+      </w:r>
+    </w:p>
+    <w:p>
+      <w:r>
+        <w:t>“Closures are functions with preserved data</w:t>
+      </w:r>
+      <w:r>
+        <w:t>,</w:t>
+      </w:r>
+      <w:r>
+        <w:t>”</w:t>
+      </w:r>
+      <w:r>
+        <w:t xml:space="preserve"> a record storing a function together with an en</w:t>
+      </w:r>
+      <w:r>
+        <w:t>vironment</w:t>
+      </w:r>
+    </w:p>
+    <w:p>
+      <w:pPr>
+        <w:pStyle w:val="NoSpacing"/>
+      </w:pPr>
+    </w:p>
+    <w:p>
+      <w:pPr>
+        <w:rPr>
+          <w:rFonts w:ascii="Courier New" w:eastAsia="Times New Roman" w:hAnsi="Courier New" w:cs="Courier New"/>
+          <w:sz w:val="20"/>
+          <w:szCs w:val="20"/>
+        </w:rPr>
+      </w:pPr>
+    </w:p>
+    <w:p>
+      <w:pPr>
+        <w:pStyle w:val="NoSpacing"/>
+        <w:rPr>
+          <w:b/>
+          <w:bCs/>
+        </w:rPr>
+      </w:pPr>
+      <w:r>
+        <w:rPr>
+          <w:b/>
+          <w:bCs/>
+        </w:rPr>
+        <w:t>OBJECTS AND CLASSES IN JS</w:t>
+      </w:r>
+    </w:p>
+    <w:p>
+      <w:pPr>
+        <w:pStyle w:val="NoSpacing"/>
+      </w:pPr>
+      <w:r>
+        <w:rPr>
+          <w:u w:val="single"/>
+        </w:rPr>
+        <w:t>Constructors</w:t>
+      </w:r>
+    </w:p>
+    <w:p>
+      <w:pPr>
+        <w:pStyle w:val="NoSpacing"/>
+      </w:pPr>
+      <w:r>
+        <w:t>ex: DVD class</w:t>
+      </w:r>
+    </w:p>
+    <w:p>
+      <w:pPr>
+        <w:pStyle w:val="NoSpacing"/>
+      </w:pPr>
+    </w:p>
+    <w:p>
+      <w:pPr>
+        <w:pStyle w:val="HTMLPreformatted"/>
+        <w:rPr>
+          <w:rStyle w:val="HTMLCode"/>
+        </w:rPr>
+      </w:pPr>
+      <w:r>
+        <w:rPr>
+          <w:rStyle w:val="HTMLCode"/>
+        </w:rPr>
+        <w:t>function Dvd(title, length, rating){</w:t>
+      </w:r>
+    </w:p>
+    <w:p>
+      <w:pPr>
+        <w:pStyle w:val="HTMLPreformatted"/>
+        <w:rPr>
+          <w:rStyle w:val="HTMLCode"/>
+        </w:rPr>
+      </w:pPr>
+      <w:r>
+        <w:rPr>
+          <w:rStyle w:val="HTMLCode"/>
+        </w:rPr>
+        <w:t xml:space="preserve">  this.title = title;</w:t>
+      </w:r>
+    </w:p>
+    <w:p>
+      <w:pPr>
+        <w:pStyle w:val="HTMLPreformatted"/>
+        <w:rPr>
+          <w:rStyle w:val="HTMLCode"/>
+        </w:rPr>
+      </w:pPr>
+      <w:r>
+        <w:rPr>
+          <w:rStyle w:val="HTMLCode"/>
+        </w:rPr>
+        <w:t xml:space="preserve">  this.length = length;</w:t>
+      </w:r>
+    </w:p>
+    <w:p>
+      <w:pPr>
+        <w:pStyle w:val="HTMLPreformatted"/>
+        <w:rPr>
+          <w:rStyle w:val="HTMLCode"/>
+        </w:rPr>
+      </w:pPr>
+      <w:r>
+        <w:rPr>
+          <w:rStyle w:val="HTMLCode"/>
+        </w:rPr>
+        <w:t xml:space="preserve">  this.rating = rating;</w:t>
+      </w:r>
+    </w:p>
+    <w:p>
+      <w:pPr>
+        <w:pStyle w:val="HTMLPreformatted"/>
+        <w:rPr>
+          <w:rStyle w:val="HTMLCode"/>
+        </w:rPr>
+      </w:pPr>
+      <w:r>
+        <w:rPr>
+          <w:rStyle w:val="HTMLCode"/>
+        </w:rPr>
+        <w:t xml:space="preserve">  this.watchCount = 0;</w:t>
+      </w:r>
+    </w:p>
+    <w:p>
+      <w:pPr>
+        <w:pStyle w:val="HTMLPreformatted"/>
+      </w:pPr>
+      <w:r>
+        <w:rPr>
+          <w:rStyle w:val="HTMLCode"/>
+        </w:rPr>
+        <w:t>}</w:t>
+      </w:r>
+    </w:p>
+    <w:p>
+      <w:pPr>
+        <w:pStyle w:val="NoSpacing"/>
+      </w:pPr>
+    </w:p>
+    <w:p>
+      <w:pPr>
+        <w:pStyle w:val="NoSpacing"/>
+      </w:pPr>
+      <w:r>
+        <w:t xml:space="preserve">Calling this function by prefixing it with the “new” keyword will give back an instance of the DVD class, e.g. </w:t>
+      </w:r>
+    </w:p>
+    <w:p>
+      <w:pPr>
+        <w:pStyle w:val="NoSpacing"/>
+      </w:pPr>
+      <w:r>
+        <w:rPr>
+          <w:rStyle w:val="HTMLCode"/>
+          <w:rFonts w:eastAsiaTheme="minorHAnsi"/>
+        </w:rPr>
+        <w:t>var myDvd = new Dvd("Ocean's Eleven", 117, "PG-13");</w:t>
+      </w:r>
+      <w:r>
+        <w:t xml:space="preserve"> </w:t>
+      </w:r>
+    </w:p>
+    <w:p>
+      <w:pPr>
+        <w:pStyle w:val="NoSpacing"/>
+      </w:pPr>
+    </w:p>
+    <w:p>
+      <w:pPr>
+        <w:pStyle w:val="NoSpacing"/>
+      </w:pPr>
+      <w:r>
+        <w:t xml:space="preserve">Difference between C++ and JavaScript → JS classes use a prototype. If you call a method or request a property of an instance of an object and it can’t be found the JS will look at the prototype object to see if the property exists there. If you have something that is shared by </w:t>
+      </w:r>
+      <w:r>
+        <w:rPr>
+          <w:i/>
+          <w:iCs/>
+        </w:rPr>
+        <w:t>all</w:t>
+      </w:r>
+      <w:r>
+        <w:t xml:space="preserve"> instances of a class, it should be a prototype. Can add like so:</w:t>
+      </w:r>
+    </w:p>
+    <w:p>
+      <w:pPr>
+        <w:pStyle w:val="NoSpacing"/>
+      </w:pPr>
+    </w:p>
+    <w:p>
+      <w:pPr>
+        <w:pStyle w:val="HTMLPreformatted"/>
+        <w:rPr>
+          <w:rStyle w:val="HTMLCode"/>
+        </w:rPr>
+      </w:pPr>
+      <w:r>
+        <w:rPr>
+          <w:rStyle w:val="HTMLCode"/>
+        </w:rPr>
+        <w:t xml:space="preserve">Dvd.prototype.watch = function(){ </w:t>
+      </w:r>
+    </w:p>
+    <w:p>
+      <w:pPr>
+        <w:pStyle w:val="HTMLPreformatted"/>
+        <w:rPr>
+          <w:rStyle w:val="HTMLCode"/>
+        </w:rPr>
+      </w:pPr>
+      <w:r>
+        <w:rPr>
+          <w:rStyle w:val="HTMLCode"/>
+        </w:rPr>
+        <w:t xml:space="preserve">  this.watchCount++;</w:t>
+      </w:r>
+    </w:p>
+    <w:p>
+      <w:pPr>
+        <w:pStyle w:val="HTMLPreformatted"/>
+        <w:rPr>
+          <w:rStyle w:val="HTMLCode"/>
+        </w:rPr>
+      </w:pPr>
+      <w:r>
+        <w:rPr>
+          <w:rStyle w:val="HTMLCode"/>
+        </w:rPr>
+        <w:t xml:space="preserve">  console.log("You watched " + this.title + ". That is a good movie!");</w:t>
+      </w:r>
+    </w:p>
+    <w:p>
+      <w:pPr>
+        <w:pStyle w:val="HTMLPreformatted"/>
+      </w:pPr>
+      <w:r>
+        <w:rPr>
+          <w:rStyle w:val="HTMLCode"/>
+        </w:rPr>
+        <w:t>};</w:t>
+      </w:r>
+    </w:p>
+    <w:p>
+      <w:pPr>
+        <w:pStyle w:val="NoSpacing"/>
+      </w:pPr>
+    </w:p>
+    <w:p>
+      <w:pPr>
+        <w:pStyle w:val="NoSpacing"/>
+      </w:pPr>
+      <w:r>
+        <w:t xml:space="preserve">You wouldn’t want watchCount on the prototype because every DVD would share the same watch count that is not unique to an individual DVD </w:t>
+      </w:r>
+    </w:p>
+    <w:p>
+      <w:r>
+        <w:br w:type="page"/>
+      </w:r>
+    </w:p>
+    <w:p>
+      <w:pPr>
+        <w:pStyle w:val="NoSpacing"/>
+        <w:rPr>
+          <w:u w:val="single"/>
+        </w:rPr>
+      </w:pPr>
+      <w:r>
+        <w:rPr>
+          <w:u w:val="single"/>
+        </w:rPr>
+        <w:lastRenderedPageBreak/>
+        <w:t>The Function’s ‘call’ Method</w:t>
+      </w:r>
+    </w:p>
+    <w:p>
+      <w:pPr>
+        <w:pStyle w:val="NoSpacing"/>
+      </w:pPr>
+      <w:r>
+        <w:t>‘call’ is in the same neighborhood as ‘bind.’ It is a method of a function, but instead of creating a function copy, it calls it immediately within a specific execution context</w:t>
+      </w:r>
+    </w:p>
+    <w:p>
+      <w:pPr>
+        <w:pStyle w:val="NoSpacing"/>
+      </w:pPr>
+      <w:r>
+        <w:t>ex:</w:t>
+      </w:r>
+    </w:p>
+    <w:p>
+      <w:pPr>
+        <w:pStyle w:val="HTMLPreformatted"/>
+        <w:rPr>
+          <w:rStyle w:val="HTMLCode"/>
+        </w:rPr>
+      </w:pPr>
+      <w:r>
+        <w:rPr>
+          <w:rStyle w:val="HTMLCode"/>
+        </w:rPr>
+        <w:t>function timeToWatch(freeTime){</w:t>
+      </w:r>
+    </w:p>
+    <w:p>
+      <w:pPr>
+        <w:pStyle w:val="HTMLPreformatted"/>
+        <w:rPr>
+          <w:rStyle w:val="HTMLCode"/>
+        </w:rPr>
+      </w:pPr>
+      <w:r>
+        <w:rPr>
+          <w:rStyle w:val="HTMLCode"/>
+        </w:rPr>
+        <w:tab/>
+        <w:t>return freeTime &gt; this.length;</w:t>
+      </w:r>
+    </w:p>
+    <w:p>
+      <w:pPr>
+        <w:pStyle w:val="HTMLPreformatted"/>
+      </w:pPr>
+      <w:r>
+        <w:rPr>
+          <w:rStyle w:val="HTMLCode"/>
+        </w:rPr>
+        <w:t>}</w:t>
+      </w:r>
+    </w:p>
+    <w:p>
+      <w:pPr>
+        <w:pStyle w:val="NoSpacing"/>
+      </w:pPr>
+    </w:p>
+    <w:p>
+      <w:pPr>
+        <w:pStyle w:val="NoSpacing"/>
+      </w:pPr>
+      <w:r>
+        <w:t>And calling that:</w:t>
+      </w:r>
+    </w:p>
+    <w:p>
+      <w:pPr>
+        <w:pStyle w:val="HTMLPreformatted"/>
+      </w:pPr>
+      <w:r>
+        <w:rPr>
+          <w:rStyle w:val="HTMLCode"/>
+        </w:rPr>
+        <w:t>timeToWatch.call(myDvd, 200);</w:t>
+      </w:r>
+    </w:p>
+    <w:p>
+      <w:pPr>
+        <w:pStyle w:val="NoSpacing"/>
+      </w:pPr>
+    </w:p>
+    <w:p>
+      <w:pPr>
+        <w:pStyle w:val="NoSpacing"/>
+      </w:pPr>
+      <w:r>
+        <w:t xml:space="preserve">This sets the context to ‘myDvd’ </w:t>
+      </w:r>
+    </w:p>
+    <w:p>
+      <w:pPr>
+        <w:pStyle w:val="NoSpacing"/>
+        <w:rPr>
+          <w:i/>
+          <w:iCs/>
+        </w:rPr>
+      </w:pPr>
+    </w:p>
+    <w:p>
+      <w:pPr>
+        <w:pStyle w:val="NoSpacing"/>
+        <w:rPr>
+          <w:i/>
+          <w:iCs/>
+        </w:rPr>
+      </w:pPr>
+    </w:p>
+    <w:p>
+      <w:pPr>
+        <w:pStyle w:val="NoSpacing"/>
+        <w:rPr>
+          <w:i/>
+          <w:iCs/>
+        </w:rPr>
+      </w:pPr>
+      <w:r>
+        <w:rPr>
+          <w:i/>
+          <w:iCs/>
+        </w:rPr>
+        <w:t>Another example of constructors</w:t>
+      </w:r>
+      <w:r>
+        <w:rPr>
+          <w:i/>
+          <w:iCs/>
+        </w:rPr>
+        <w:t xml:space="preserve"> and prototypes</w:t>
+      </w:r>
+      <w:r>
+        <w:rPr>
+          <w:i/>
+          <w:iCs/>
+        </w:rPr>
+        <w:t>:</w:t>
+      </w:r>
+    </w:p>
+    <w:p>
+      <w:pPr>
+        <w:pStyle w:val="NoSpacing"/>
+      </w:pPr>
+    </w:p>
+    <w:p>
+      <w:pPr>
+        <w:pStyle w:val="NoSpacing"/>
+      </w:pPr>
+      <w:r>
+        <w:t>Function Student(name) {</w:t>
+      </w:r>
+    </w:p>
+    <w:p>
+      <w:pPr>
+        <w:pStyle w:val="NoSpacing"/>
+      </w:pPr>
+      <w:r>
+        <w:tab/>
+        <w:t>this.name = name;</w:t>
+      </w:r>
+    </w:p>
+    <w:p>
+      <w:pPr>
+        <w:pStyle w:val="NoSpacing"/>
+      </w:pPr>
+      <w:r>
+        <w:t>}</w:t>
+      </w:r>
+    </w:p>
+    <w:p>
+      <w:pPr>
+        <w:pStyle w:val="NoSpacing"/>
+      </w:pPr>
+    </w:p>
+    <w:p>
+      <w:pPr>
+        <w:pStyle w:val="NoSpacing"/>
+      </w:pPr>
+      <w:r>
+        <w:t>Student.prototype.sayName = function() { console.log(this.name);</w:t>
+      </w:r>
+    </w:p>
+    <w:p>
+      <w:pPr>
+        <w:pStyle w:val="NoSpacing"/>
+      </w:pPr>
+      <w:r>
+        <w:t>};</w:t>
+      </w:r>
+    </w:p>
     <w:sectPr>
       <w:pgSz w:w="12240" w:h="15840"/>
       <w:pgMar w:top="1440" w:right="1440" w:bottom="1440" w:left="1440" w:header="720" w:footer="720" w:gutter="0"/>
@@ -459,8 +2786,113 @@
 </w:document>
 </file>
 
+<file path=word/comments.xml><?xml version="1.0" encoding="utf-8"?>
+<w:comments xmlns:wpc="http://schemas.microsoft.com/office/word/2010/wordprocessingCanvas" xmlns:cx="http://schemas.microsoft.com/office/drawing/2014/chartex" xmlns:cx1="http://schemas.microsoft.com/office/drawing/2015/9/8/chartex" xmlns:cx2="http://schemas.microsoft.com/office/drawing/2015/10/21/chartex" xmlns:cx3="http://schemas.microsoft.com/office/drawing/2016/5/9/chartex" xmlns:cx4="http://schemas.microsoft.com/office/drawing/2016/5/10/chartex" xmlns:cx5="http://schemas.microsoft.com/office/drawing/2016/5/11/chartex" xmlns:cx6="http://schemas.microsoft.com/office/drawing/2016/5/12/chartex" xmlns:cx7="http://schemas.microsoft.com/office/drawing/2016/5/13/chartex" xmlns:cx8="http://schemas.microsoft.com/office/drawing/2016/5/14/chartex" xmlns:mc="http://schemas.openxmlformats.org/markup-compatibility/2006" xmlns:aink="http://schemas.microsoft.com/office/drawing/2016/ink" xmlns:am3d="http://schemas.microsoft.com/office/drawing/2017/model3d" xmlns:o="urn:schemas-microsoft-com:office:office" xmlns:r="http://schemas.openxmlformats.org/officeDocument/2006/relationships" xmlns:m="http://schemas.openxmlformats.org/officeDocument/2006/math" xmlns:v="urn:schemas-microsoft-com:vml" xmlns:wp14="http://schemas.microsoft.com/office/word/2010/wordprocessingDrawing" xmlns:wp="http://schemas.openxmlformats.org/drawingml/2006/wordprocessingDrawing" xmlns:w10="urn:schemas-microsoft-com:office:word" xmlns:w="http://schemas.openxmlformats.org/wordprocessingml/2006/main" xmlns:w14="http://schemas.microsoft.com/office/word/2010/wordml" xmlns:w15="http://schemas.microsoft.com/office/word/2012/wordml" xmlns:w16cex="http://schemas.microsoft.com/office/word/2018/wordml/cex" xmlns:w16cid="http://schemas.microsoft.com/office/word/2016/wordml/cid" xmlns:w16="http://schemas.microsoft.com/office/word/2018/wordml" xmlns:w16sdtdh="http://schemas.microsoft.com/office/word/2020/wordml/sdtdatahash" xmlns:w16se="http://schemas.microsoft.com/office/word/2015/wordml/symex" xmlns:wpg="http://schemas.microsoft.com/office/word/2010/wordprocessingGroup" xmlns:wpi="http://schemas.microsoft.com/office/word/2010/wordprocessingInk" xmlns:wne="http://schemas.microsoft.com/office/word/2006/wordml" xmlns:wps="http://schemas.microsoft.com/office/word/2010/wordprocessingShape" mc:Ignorable="w14 w15 w16se w16cid w16 w16cex w16sdtdh wp14">
+  <w:comment w:id="0" w:author="Wagner, Spencer Connelly" w:date="2021-04-19T09:57:00Z" w:initials="WSC">
+    <w:p>
+      <w:pPr>
+        <w:pStyle w:val="CommentText"/>
+      </w:pPr>
+      <w:r>
+        <w:rPr>
+          <w:rStyle w:val="CommentReference"/>
+        </w:rPr>
+        <w:annotationRef/>
+      </w:r>
+      <w:r>
+        <w:t>inner cannot see the variable n, which is inside the outer function, n only exists in the scope of the function it is defined in</w:t>
+      </w:r>
+    </w:p>
+  </w:comment>
+  <w:comment w:id="1" w:author="Wagner, Spencer Connelly" w:date="2021-04-19T09:58:00Z" w:initials="WSC">
+    <w:p>
+      <w:pPr>
+        <w:pStyle w:val="CommentText"/>
+      </w:pPr>
+      <w:r>
+        <w:rPr>
+          <w:rStyle w:val="CommentReference"/>
+        </w:rPr>
+        <w:annotationRef/>
+      </w:r>
+      <w:r>
+        <w:t xml:space="preserve">In this case, the closureMaker function is called and no longer exists on the stack . When a function is called within another function, a </w:t>
+      </w:r>
+      <w:r>
+        <w:rPr>
+          <w:i/>
+          <w:iCs/>
+        </w:rPr>
+        <w:t>closure</w:t>
+      </w:r>
+      <w:r>
+        <w:t xml:space="preserve"> is generated, which stores all the contents of that parent function so that they may still be referenced by the functions defined within</w:t>
+      </w:r>
+    </w:p>
+  </w:comment>
+  <w:comment w:id="2" w:author="Wagner, Spencer Connelly" w:date="2021-04-19T10:06:00Z" w:initials="WSC">
+    <w:p>
+      <w:pPr>
+        <w:pStyle w:val="CommentText"/>
+      </w:pPr>
+      <w:r>
+        <w:rPr>
+          <w:rStyle w:val="CommentReference"/>
+        </w:rPr>
+        <w:annotationRef/>
+      </w:r>
+      <w:r>
+        <w:t xml:space="preserve">before, the function was defined and assigned a position in an array, now the function takes an argument, x, and then defines and returns a function which logs x. On the first pass, the generator function is called immediately with i when i=0. When called the first time, a </w:t>
+      </w:r>
+      <w:r>
+        <w:rPr>
+          <w:i/>
+          <w:iCs/>
+        </w:rPr>
+        <w:t>closure</w:t>
+      </w:r>
+      <w:r>
+        <w:t xml:space="preserve"> is made containing x=0. Next time through the function, it is called again and a new closure is made with x having a value of 1, etc.</w:t>
+      </w:r>
+    </w:p>
+  </w:comment>
+</w:comments>
+</file>
+
+<file path=word/commentsExtended.xml><?xml version="1.0" encoding="utf-8"?>
+<w15:commentsEx xmlns:wpc="http://schemas.microsoft.com/office/word/2010/wordprocessingCanvas" xmlns:cx="http://schemas.microsoft.com/office/drawing/2014/chartex" xmlns:cx1="http://schemas.microsoft.com/office/drawing/2015/9/8/chartex" xmlns:cx2="http://schemas.microsoft.com/office/drawing/2015/10/21/chartex" xmlns:cx3="http://schemas.microsoft.com/office/drawing/2016/5/9/chartex" xmlns:cx4="http://schemas.microsoft.com/office/drawing/2016/5/10/chartex" xmlns:cx5="http://schemas.microsoft.com/office/drawing/2016/5/11/chartex" xmlns:cx6="http://schemas.microsoft.com/office/drawing/2016/5/12/chartex" xmlns:cx7="http://schemas.microsoft.com/office/drawing/2016/5/13/chartex" xmlns:cx8="http://schemas.microsoft.com/office/drawing/2016/5/14/chartex" xmlns:mc="http://schemas.openxmlformats.org/markup-compatibility/2006" xmlns:aink="http://schemas.microsoft.com/office/drawing/2016/ink" xmlns:am3d="http://schemas.microsoft.com/office/drawing/2017/model3d" xmlns:o="urn:schemas-microsoft-com:office:office" xmlns:r="http://schemas.openxmlformats.org/officeDocument/2006/relationships" xmlns:m="http://schemas.openxmlformats.org/officeDocument/2006/math" xmlns:v="urn:schemas-microsoft-com:vml" xmlns:wp14="http://schemas.microsoft.com/office/word/2010/wordprocessingDrawing" xmlns:wp="http://schemas.openxmlformats.org/drawingml/2006/wordprocessingDrawing" xmlns:w10="urn:schemas-microsoft-com:office:word" xmlns:w="http://schemas.openxmlformats.org/wordprocessingml/2006/main" xmlns:w14="http://schemas.microsoft.com/office/word/2010/wordml" xmlns:w15="http://schemas.microsoft.com/office/word/2012/wordml" xmlns:w16cex="http://schemas.microsoft.com/office/word/2018/wordml/cex" xmlns:w16cid="http://schemas.microsoft.com/office/word/2016/wordml/cid" xmlns:w16="http://schemas.microsoft.com/office/word/2018/wordml" xmlns:w16sdtdh="http://schemas.microsoft.com/office/word/2020/wordml/sdtdatahash" xmlns:w16se="http://schemas.microsoft.com/office/word/2015/wordml/symex" xmlns:wpg="http://schemas.microsoft.com/office/word/2010/wordprocessingGroup" xmlns:wpi="http://schemas.microsoft.com/office/word/2010/wordprocessingInk" xmlns:wne="http://schemas.microsoft.com/office/word/2006/wordml" xmlns:wps="http://schemas.microsoft.com/office/word/2010/wordprocessingShape" mc:Ignorable="w14 w15 w16se w16cid w16 w16cex w16sdtdh wp14">
+  <w15:commentEx w15:paraId="192C58C9" w15:done="0"/>
+  <w15:commentEx w15:paraId="39C62DC2" w15:done="0"/>
+  <w15:commentEx w15:paraId="089FEBDD" w15:done="0"/>
+</w15:commentsEx>
+</file>
+
+<file path=word/commentsExtensible.xml><?xml version="1.0" encoding="utf-8"?>
+<w16cex:commentsExtensible xmlns:wpc="http://schemas.microsoft.com/office/word/2010/wordprocessingCanvas" xmlns:cx="http://schemas.microsoft.com/office/drawing/2014/chartex" xmlns:cx1="http://schemas.microsoft.com/office/drawing/2015/9/8/chartex" xmlns:cx2="http://schemas.microsoft.com/office/drawing/2015/10/21/chartex" xmlns:cx3="http://schemas.microsoft.com/office/drawing/2016/5/9/chartex" xmlns:cx4="http://schemas.microsoft.com/office/drawing/2016/5/10/chartex" xmlns:cx5="http://schemas.microsoft.com/office/drawing/2016/5/11/chartex" xmlns:cx6="http://schemas.microsoft.com/office/drawing/2016/5/12/chartex" xmlns:cx7="http://schemas.microsoft.com/office/drawing/2016/5/13/chartex" xmlns:cx8="http://schemas.microsoft.com/office/drawing/2016/5/14/chartex" xmlns:mc="http://schemas.openxmlformats.org/markup-compatibility/2006" xmlns:aink="http://schemas.microsoft.com/office/drawing/2016/ink" xmlns:am3d="http://schemas.microsoft.com/office/drawing/2017/model3d" xmlns:o="urn:schemas-microsoft-com:office:office" xmlns:r="http://schemas.openxmlformats.org/officeDocument/2006/relationships" xmlns:m="http://schemas.openxmlformats.org/officeDocument/2006/math" xmlns:v="urn:schemas-microsoft-com:vml" xmlns:wp14="http://schemas.microsoft.com/office/word/2010/wordprocessingDrawing" xmlns:wp="http://schemas.openxmlformats.org/drawingml/2006/wordprocessingDrawing" xmlns:w10="urn:schemas-microsoft-com:office:word" xmlns:w="http://schemas.openxmlformats.org/wordprocessingml/2006/main" xmlns:w14="http://schemas.microsoft.com/office/word/2010/wordml" xmlns:w15="http://schemas.microsoft.com/office/word/2012/wordml" xmlns:w16cex="http://schemas.microsoft.com/office/word/2018/wordml/cex" xmlns:w16cid="http://schemas.microsoft.com/office/word/2016/wordml/cid" xmlns:w16="http://schemas.microsoft.com/office/word/2018/wordml" xmlns:w16sdtdh="http://schemas.microsoft.com/office/word/2020/wordml/sdtdatahash" xmlns:w16se="http://schemas.microsoft.com/office/word/2015/wordml/symex" xmlns:wpg="http://schemas.microsoft.com/office/word/2010/wordprocessingGroup" xmlns:wpi="http://schemas.microsoft.com/office/word/2010/wordprocessingInk" xmlns:wne="http://schemas.microsoft.com/office/word/2006/wordml" xmlns:wps="http://schemas.microsoft.com/office/word/2010/wordprocessingShape" mc:Ignorable="w14 w15 w16se w16cid w16 w16cex w16sdtdh wp14">
+  <w16cex:commentExtensible w16cex:durableId="2427D292" w16cex:dateUtc="2021-04-19T16:57:00Z"/>
+  <w16cex:commentExtensible w16cex:durableId="2427D2DA" w16cex:dateUtc="2021-04-19T16:58:00Z"/>
+  <w16cex:commentExtensible w16cex:durableId="2427D4C2" w16cex:dateUtc="2021-04-19T17:06:00Z"/>
+</w16cex:commentsExtensible>
+</file>
+
+<file path=word/commentsIds.xml><?xml version="1.0" encoding="utf-8"?>
+<w16cid:commentsIds xmlns:wpc="http://schemas.microsoft.com/office/word/2010/wordprocessingCanvas" xmlns:cx="http://schemas.microsoft.com/office/drawing/2014/chartex" xmlns:cx1="http://schemas.microsoft.com/office/drawing/2015/9/8/chartex" xmlns:cx2="http://schemas.microsoft.com/office/drawing/2015/10/21/chartex" xmlns:cx3="http://schemas.microsoft.com/office/drawing/2016/5/9/chartex" xmlns:cx4="http://schemas.microsoft.com/office/drawing/2016/5/10/chartex" xmlns:cx5="http://schemas.microsoft.com/office/drawing/2016/5/11/chartex" xmlns:cx6="http://schemas.microsoft.com/office/drawing/2016/5/12/chartex" xmlns:cx7="http://schemas.microsoft.com/office/drawing/2016/5/13/chartex" xmlns:cx8="http://schemas.microsoft.com/office/drawing/2016/5/14/chartex" xmlns:mc="http://schemas.openxmlformats.org/markup-compatibility/2006" xmlns:aink="http://schemas.microsoft.com/office/drawing/2016/ink" xmlns:am3d="http://schemas.microsoft.com/office/drawing/2017/model3d" xmlns:o="urn:schemas-microsoft-com:office:office" xmlns:r="http://schemas.openxmlformats.org/officeDocument/2006/relationships" xmlns:m="http://schemas.openxmlformats.org/officeDocument/2006/math" xmlns:v="urn:schemas-microsoft-com:vml" xmlns:wp14="http://schemas.microsoft.com/office/word/2010/wordprocessingDrawing" xmlns:wp="http://schemas.openxmlformats.org/drawingml/2006/wordprocessingDrawing" xmlns:w10="urn:schemas-microsoft-com:office:word" xmlns:w="http://schemas.openxmlformats.org/wordprocessingml/2006/main" xmlns:w14="http://schemas.microsoft.com/office/word/2010/wordml" xmlns:w15="http://schemas.microsoft.com/office/word/2012/wordml" xmlns:w16cex="http://schemas.microsoft.com/office/word/2018/wordml/cex" xmlns:w16cid="http://schemas.microsoft.com/office/word/2016/wordml/cid" xmlns:w16="http://schemas.microsoft.com/office/word/2018/wordml" xmlns:w16sdtdh="http://schemas.microsoft.com/office/word/2020/wordml/sdtdatahash" xmlns:w16se="http://schemas.microsoft.com/office/word/2015/wordml/symex" xmlns:wpg="http://schemas.microsoft.com/office/word/2010/wordprocessingGroup" xmlns:wpi="http://schemas.microsoft.com/office/word/2010/wordprocessingInk" xmlns:wne="http://schemas.microsoft.com/office/word/2006/wordml" xmlns:wps="http://schemas.microsoft.com/office/word/2010/wordprocessingShape" mc:Ignorable="w14 w15 w16se w16cid w16 w16cex w16sdtdh wp14">
+  <w16cid:commentId w16cid:paraId="192C58C9" w16cid:durableId="2427D292"/>
+  <w16cid:commentId w16cid:paraId="39C62DC2" w16cid:durableId="2427D2DA"/>
+  <w16cid:commentId w16cid:paraId="089FEBDD" w16cid:durableId="2427D4C2"/>
+</w16cid:commentsIds>
+</file>
+
+<file path=word/people.xml><?xml version="1.0" encoding="utf-8"?>
+<w15:people xmlns:wpc="http://schemas.microsoft.com/office/word/2010/wordprocessingCanvas" xmlns:cx="http://schemas.microsoft.com/office/drawing/2014/chartex" xmlns:cx1="http://schemas.microsoft.com/office/drawing/2015/9/8/chartex" xmlns:cx2="http://schemas.microsoft.com/office/drawing/2015/10/21/chartex" xmlns:cx3="http://schemas.microsoft.com/office/drawing/2016/5/9/chartex" xmlns:cx4="http://schemas.microsoft.com/office/drawing/2016/5/10/chartex" xmlns:cx5="http://schemas.microsoft.com/office/drawing/2016/5/11/chartex" xmlns:cx6="http://schemas.microsoft.com/office/drawing/2016/5/12/chartex" xmlns:cx7="http://schemas.microsoft.com/office/drawing/2016/5/13/chartex" xmlns:cx8="http://schemas.microsoft.com/office/drawing/2016/5/14/chartex" xmlns:mc="http://schemas.openxmlformats.org/markup-compatibility/2006" xmlns:aink="http://schemas.microsoft.com/office/drawing/2016/ink" xmlns:am3d="http://schemas.microsoft.com/office/drawing/2017/model3d" xmlns:o="urn:schemas-microsoft-com:office:office" xmlns:r="http://schemas.openxmlformats.org/officeDocument/2006/relationships" xmlns:m="http://schemas.openxmlformats.org/officeDocument/2006/math" xmlns:v="urn:schemas-microsoft-com:vml" xmlns:wp14="http://schemas.microsoft.com/office/word/2010/wordprocessingDrawing" xmlns:wp="http://schemas.openxmlformats.org/drawingml/2006/wordprocessingDrawing" xmlns:w10="urn:schemas-microsoft-com:office:word" xmlns:w="http://schemas.openxmlformats.org/wordprocessingml/2006/main" xmlns:w14="http://schemas.microsoft.com/office/word/2010/wordml" xmlns:w15="http://schemas.microsoft.com/office/word/2012/wordml" xmlns:w16cex="http://schemas.microsoft.com/office/word/2018/wordml/cex" xmlns:w16cid="http://schemas.microsoft.com/office/word/2016/wordml/cid" xmlns:w16="http://schemas.microsoft.com/office/word/2018/wordml" xmlns:w16sdtdh="http://schemas.microsoft.com/office/word/2020/wordml/sdtdatahash" xmlns:w16se="http://schemas.microsoft.com/office/word/2015/wordml/symex" xmlns:wpg="http://schemas.microsoft.com/office/word/2010/wordprocessingGroup" xmlns:wpi="http://schemas.microsoft.com/office/word/2010/wordprocessingInk" xmlns:wne="http://schemas.microsoft.com/office/word/2006/wordml" xmlns:wps="http://schemas.microsoft.com/office/word/2010/wordprocessingShape" mc:Ignorable="w14 w15 w16se w16cid w16 w16cex w16sdtdh wp14">
+  <w15:person w15:author="Wagner, Spencer Connelly">
+    <w15:presenceInfo w15:providerId="AD" w15:userId="S::wagnersp@oregonstate.edu::cb109444-e62c-4d7e-903a-bd1af73eda16"/>
+  </w15:person>
+</w15:people>
+</file>
+
 <file path=word/styles.xml><?xml version="1.0" encoding="utf-8"?>
-<w:styles xmlns:mc="http://schemas.openxmlformats.org/markup-compatibility/2006" xmlns:r="http://schemas.openxmlformats.org/officeDocument/2006/relationships" xmlns:w="http://schemas.openxmlformats.org/wordprocessingml/2006/main" xmlns:w14="http://schemas.microsoft.com/office/word/2010/wordml" xmlns:w15="http://schemas.microsoft.com/office/word/2012/wordml" xmlns:w16cex="http://schemas.microsoft.com/office/word/2018/wordml/cex" xmlns:w16cid="http://schemas.microsoft.com/office/word/2016/wordml/cid" xmlns:w16="http://schemas.microsoft.com/office/word/2018/wordml" xmlns:w16se="http://schemas.microsoft.com/office/word/2015/wordml/symex" mc:Ignorable="w14 w15 w16se w16cid w16 w16cex">
+<w:styles xmlns:mc="http://schemas.openxmlformats.org/markup-compatibility/2006" xmlns:r="http://schemas.openxmlformats.org/officeDocument/2006/relationships" xmlns:w="http://schemas.openxmlformats.org/wordprocessingml/2006/main" xmlns:w14="http://schemas.microsoft.com/office/word/2010/wordml" xmlns:w15="http://schemas.microsoft.com/office/word/2012/wordml" xmlns:w16cex="http://schemas.microsoft.com/office/word/2018/wordml/cex" xmlns:w16cid="http://schemas.microsoft.com/office/word/2016/wordml/cid" xmlns:w16="http://schemas.microsoft.com/office/word/2018/wordml" xmlns:w16sdtdh="http://schemas.microsoft.com/office/word/2020/wordml/sdtdatahash" xmlns:w16se="http://schemas.microsoft.com/office/word/2015/wordml/symex" mc:Ignorable="w14 w15 w16se w16cid w16 w16cex w16sdtdh">
   <w:docDefaults>
     <w:rPrDefault>
       <w:rPr>
@@ -900,7 +3332,6 @@
     <w:basedOn w:val="Normal"/>
     <w:link w:val="HTMLPreformattedChar"/>
     <w:uiPriority w:val="99"/>
-    <w:semiHidden/>
     <w:unhideWhenUsed/>
     <w:rsid w:val="00D44640"/>
     <w:pPr>
@@ -935,7 +3366,6 @@
     <w:basedOn w:val="DefaultParagraphFont"/>
     <w:link w:val="HTMLPreformatted"/>
     <w:uiPriority w:val="99"/>
-    <w:semiHidden/>
     <w:rsid w:val="00D44640"/>
     <w:rPr>
       <w:rFonts w:ascii="Courier New" w:eastAsia="Times New Roman" w:hAnsi="Courier New" w:cs="Courier New"/>
@@ -990,6 +3420,100 @@
     <w:name w:val="hljs-string"/>
     <w:basedOn w:val="DefaultParagraphFont"/>
     <w:rsid w:val="00D44640"/>
+  </w:style>
+  <w:style w:type="character" w:customStyle="1" w:styleId="hljs-comment">
+    <w:name w:val="hljs-comment"/>
+    <w:basedOn w:val="DefaultParagraphFont"/>
+    <w:rsid w:val="00A55C21"/>
+  </w:style>
+  <w:style w:type="character" w:styleId="CommentReference">
+    <w:name w:val="annotation reference"/>
+    <w:basedOn w:val="DefaultParagraphFont"/>
+    <w:uiPriority w:val="99"/>
+    <w:semiHidden/>
+    <w:unhideWhenUsed/>
+    <w:rsid w:val="00BF3689"/>
+    <w:rPr>
+      <w:sz w:val="16"/>
+      <w:szCs w:val="16"/>
+    </w:rPr>
+  </w:style>
+  <w:style w:type="paragraph" w:styleId="CommentText">
+    <w:name w:val="annotation text"/>
+    <w:basedOn w:val="Normal"/>
+    <w:link w:val="CommentTextChar"/>
+    <w:uiPriority w:val="99"/>
+    <w:unhideWhenUsed/>
+    <w:rsid w:val="00BF3689"/>
+    <w:pPr>
+      <w:spacing w:line="240" w:lineRule="auto"/>
+    </w:pPr>
+    <w:rPr>
+      <w:sz w:val="20"/>
+      <w:szCs w:val="20"/>
+    </w:rPr>
+  </w:style>
+  <w:style w:type="character" w:customStyle="1" w:styleId="CommentTextChar">
+    <w:name w:val="Comment Text Char"/>
+    <w:basedOn w:val="DefaultParagraphFont"/>
+    <w:link w:val="CommentText"/>
+    <w:uiPriority w:val="99"/>
+    <w:rsid w:val="00BF3689"/>
+    <w:rPr>
+      <w:sz w:val="20"/>
+      <w:szCs w:val="20"/>
+    </w:rPr>
+  </w:style>
+  <w:style w:type="paragraph" w:styleId="CommentSubject">
+    <w:name w:val="annotation subject"/>
+    <w:basedOn w:val="CommentText"/>
+    <w:next w:val="CommentText"/>
+    <w:link w:val="CommentSubjectChar"/>
+    <w:uiPriority w:val="99"/>
+    <w:semiHidden/>
+    <w:unhideWhenUsed/>
+    <w:rsid w:val="00BF3689"/>
+    <w:rPr>
+      <w:b/>
+      <w:bCs/>
+    </w:rPr>
+  </w:style>
+  <w:style w:type="character" w:customStyle="1" w:styleId="CommentSubjectChar">
+    <w:name w:val="Comment Subject Char"/>
+    <w:basedOn w:val="CommentTextChar"/>
+    <w:link w:val="CommentSubject"/>
+    <w:uiPriority w:val="99"/>
+    <w:semiHidden/>
+    <w:rsid w:val="00BF3689"/>
+    <w:rPr>
+      <w:b/>
+      <w:bCs/>
+      <w:sz w:val="20"/>
+      <w:szCs w:val="20"/>
+    </w:rPr>
+  </w:style>
+  <w:style w:type="character" w:styleId="Hyperlink">
+    <w:name w:val="Hyperlink"/>
+    <w:basedOn w:val="DefaultParagraphFont"/>
+    <w:uiPriority w:val="99"/>
+    <w:unhideWhenUsed/>
+    <w:rsid w:val="00A05CA7"/>
+    <w:rPr>
+      <w:color w:val="0563C1" w:themeColor="hyperlink"/>
+      <w:u w:val="single"/>
+    </w:rPr>
+  </w:style>
+  <w:style w:type="character" w:styleId="UnresolvedMention">
+    <w:name w:val="Unresolved Mention"/>
+    <w:basedOn w:val="DefaultParagraphFont"/>
+    <w:uiPriority w:val="99"/>
+    <w:semiHidden/>
+    <w:unhideWhenUsed/>
+    <w:rsid w:val="00A05CA7"/>
+    <w:rPr>
+      <w:color w:val="605E5C"/>
+      <w:shd w:val="clear" w:color="auto" w:fill="E1DFDD"/>
+    </w:rPr>
   </w:style>
 </w:styles>
 </file>

</xml_diff>